<commit_message>
Learning Journal wks 6-8
Includes updates to proof of concept. Draft 2. Changes made include new section on user stories, and edits to quality assurance.
Adding quality assurance tests to github.
</commit_message>
<xml_diff>
--- a/Learning Journal weeks 6 to 8.docx
+++ b/Learning Journal weeks 6 to 8.docx
@@ -10,8 +10,6 @@
           <w:u w:val="single"/>
         </w:rPr>
       </w:pPr>
-      <w:bookmarkStart w:id="0" w:name="_GoBack"/>
-      <w:bookmarkEnd w:id="0"/>
       <w:r>
         <w:rPr>
           <w:b/>
@@ -74,8 +72,16 @@
         <w:rPr>
           <w:u w:val="single"/>
         </w:rPr>
-        <w:t>Working with openrefine</w:t>
-      </w:r>
+        <w:t xml:space="preserve">Working with </w:t>
+      </w:r>
+      <w:proofErr w:type="spellStart"/>
+      <w:r>
+        <w:rPr>
+          <w:u w:val="single"/>
+        </w:rPr>
+        <w:t>openrefine</w:t>
+      </w:r>
+      <w:proofErr w:type="spellEnd"/>
     </w:p>
     <w:p>
       <w:pPr>
@@ -85,8 +91,45 @@
           <w:numId w:val="1"/>
         </w:numPr>
       </w:pPr>
-      <w:r>
-        <w:t>start openrefine. double click on .exe. file. Got taken to a blank black screen with lots of output getting written. It took some time but then openrefine came up in internet explorer.</w:t>
+      <w:proofErr w:type="gramStart"/>
+      <w:r>
+        <w:t>start</w:t>
+      </w:r>
+      <w:proofErr w:type="gramEnd"/>
+      <w:r>
+        <w:t xml:space="preserve"> </w:t>
+      </w:r>
+      <w:proofErr w:type="spellStart"/>
+      <w:r>
+        <w:t>openrefine</w:t>
+      </w:r>
+      <w:proofErr w:type="spellEnd"/>
+      <w:r>
+        <w:t xml:space="preserve">. </w:t>
+      </w:r>
+      <w:proofErr w:type="gramStart"/>
+      <w:r>
+        <w:t>double</w:t>
+      </w:r>
+      <w:proofErr w:type="gramEnd"/>
+      <w:r>
+        <w:t xml:space="preserve"> click on .exe. </w:t>
+      </w:r>
+      <w:proofErr w:type="gramStart"/>
+      <w:r>
+        <w:t>file</w:t>
+      </w:r>
+      <w:proofErr w:type="gramEnd"/>
+      <w:r>
+        <w:t xml:space="preserve">. Got taken to a blank black screen with lots of output getting written. It took some time but then </w:t>
+      </w:r>
+      <w:proofErr w:type="spellStart"/>
+      <w:r>
+        <w:t>openrefine</w:t>
+      </w:r>
+      <w:proofErr w:type="spellEnd"/>
+      <w:r>
+        <w:t xml:space="preserve"> came up in internet explorer.</w:t>
       </w:r>
     </w:p>
     <w:p>
@@ -98,10 +141,7 @@
         </w:numPr>
       </w:pPr>
       <w:r>
-        <w:t>Clicked create project, get data from, this computer. Selected SAFI mes</w:t>
-      </w:r>
-      <w:r>
-        <w:t>sy file (had downloaded from data carpentry website). Uploaded data. Clicked create project.</w:t>
+        <w:t>Clicked create project, get data from, this computer. Selected SAFI messy file (had downloaded from data carpentry website). Uploaded data. Clicked create project.</w:t>
       </w:r>
     </w:p>
     <w:p>
@@ -113,10 +153,7 @@
         </w:numPr>
       </w:pPr>
       <w:r>
-        <w:t>Use faceting to look for potential errors. Scroll to village column, click down arrow and chose facet, text facet. Left panel a box appeared with all unique values</w:t>
-      </w:r>
-      <w:r>
-        <w:t xml:space="preserve"> in village column.</w:t>
+        <w:t>Use faceting to look for potential errors. Scroll to village column, click down arrow and chose facet, text facet. Left panel a box appeared with all unique values in village column.</w:t>
       </w:r>
     </w:p>
     <w:p>
@@ -128,7 +165,15 @@
         </w:numPr>
       </w:pPr>
       <w:r>
-        <w:t>Sorted by name and count. data is problematic as is not consistent and some have spelling errors. Some have text names, others have number names.</w:t>
+        <w:t xml:space="preserve">Sorted by name and count. </w:t>
+      </w:r>
+      <w:proofErr w:type="gramStart"/>
+      <w:r>
+        <w:t>data</w:t>
+      </w:r>
+      <w:proofErr w:type="gramEnd"/>
+      <w:r>
+        <w:t xml:space="preserve"> is problematic as is not consistent and some have spelling errors. Some have text names, others have number names.</w:t>
       </w:r>
     </w:p>
     <w:p>
@@ -152,10 +197,7 @@
         </w:numPr>
       </w:pPr>
       <w:r>
-        <w:t>Edited the errors</w:t>
-      </w:r>
-      <w:r>
-        <w:t xml:space="preserve"> so entries are all consistent. The name 49 cannot be made consistent with other data.</w:t>
+        <w:t>Edited the errors so entries are all consistent. The name 49 cannot be made consistent with other data.</w:t>
       </w:r>
     </w:p>
     <w:p>
@@ -167,7 +209,15 @@
         </w:numPr>
       </w:pPr>
       <w:r>
-        <w:t>Applied text facet to interview date column. There are 19 options available. Column is formatted as text.</w:t>
+        <w:t xml:space="preserve">Applied text facet to interview date column. There are 19 options available. Column is </w:t>
+      </w:r>
+      <w:proofErr w:type="gramStart"/>
+      <w:r>
+        <w:t>formatted</w:t>
+      </w:r>
+      <w:proofErr w:type="gramEnd"/>
+      <w:r>
+        <w:t xml:space="preserve"> as text.</w:t>
       </w:r>
     </w:p>
     <w:p>
@@ -179,10 +229,15 @@
         </w:numPr>
       </w:pPr>
       <w:r>
-        <w:t>Produce timeline display for interview_date. Select edit cells,</w:t>
-      </w:r>
-      <w:r>
-        <w:t xml:space="preserve"> common transfers, to date. Column converted to dates. Most dates were collected in November 2016.</w:t>
+        <w:t xml:space="preserve">Produce timeline display for </w:t>
+      </w:r>
+      <w:proofErr w:type="spellStart"/>
+      <w:r>
+        <w:t>interview_date</w:t>
+      </w:r>
+      <w:proofErr w:type="spellEnd"/>
+      <w:r>
+        <w:t>. Select edit cells, common transfers, to date. Column converted to dates. Most dates were collected in November 2016.</w:t>
       </w:r>
     </w:p>
     <w:p>
@@ -206,10 +261,15 @@
         </w:numPr>
       </w:pPr>
       <w:r>
-        <w:t>C</w:t>
-      </w:r>
-      <w:r>
-        <w:t>lick merge box beside each cluster and click merge selected and recluster.</w:t>
+        <w:t xml:space="preserve">Click merge box beside each cluster and click merge selected and </w:t>
+      </w:r>
+      <w:proofErr w:type="spellStart"/>
+      <w:r>
+        <w:t>recluster</w:t>
+      </w:r>
+      <w:proofErr w:type="spellEnd"/>
+      <w:r>
+        <w:t>.</w:t>
       </w:r>
     </w:p>
     <w:p>
@@ -251,11 +311,13 @@
         </w:numPr>
       </w:pPr>
       <w:r>
-        <w:t xml:space="preserve">Transforming data. Click items owned </w:t>
-      </w:r>
-      <w:r>
-        <w:t>column, edit cells, transform.... New window opens. Can type general refine expression language (GREL).</w:t>
-      </w:r>
+        <w:t>Transforming data. Click items owned column, edit cells, transform.... New window opens. Can type general refine expression language (GREL)</w:t>
+      </w:r>
+      <w:proofErr w:type="gramStart"/>
+      <w:r>
+        <w:t>.</w:t>
+      </w:r>
+      <w:proofErr w:type="gramEnd"/>
     </w:p>
     <w:p>
       <w:pPr>
@@ -266,7 +328,28 @@
         </w:numPr>
       </w:pPr>
       <w:r>
-        <w:t>Remove all left square brackets. In expression box type value.replace(”[”, “”), click ok. No longer left square brackets in item_owned column.</w:t>
+        <w:t xml:space="preserve">Remove all left square brackets. In expression box type </w:t>
+      </w:r>
+      <w:proofErr w:type="spellStart"/>
+      <w:proofErr w:type="gramStart"/>
+      <w:r>
+        <w:t>value.replace</w:t>
+      </w:r>
+      <w:proofErr w:type="spellEnd"/>
+      <w:r>
+        <w:t>(</w:t>
+      </w:r>
+      <w:proofErr w:type="gramEnd"/>
+      <w:r>
+        <w:t xml:space="preserve">”[”, “”), click ok. No longer left square brackets in </w:t>
+      </w:r>
+      <w:proofErr w:type="spellStart"/>
+      <w:r>
+        <w:t>item_owned</w:t>
+      </w:r>
+      <w:proofErr w:type="spellEnd"/>
+      <w:r>
+        <w:t xml:space="preserve"> column.</w:t>
       </w:r>
     </w:p>
     <w:p>
@@ -278,13 +361,44 @@
         </w:numPr>
       </w:pPr>
       <w:r>
-        <w:t xml:space="preserve">Use same </w:t>
-      </w:r>
-      <w:r>
-        <w:t>strategy to remove single quote marks, right square brackets in items_owned column. Used the following GREL as directed in solution: value.replace("'", ""), value.replace("]", ""), value.replace(" ", ""). All on separate lines. Mostly successful, but can s</w:t>
-      </w:r>
-      <w:r>
-        <w:t>till see occasional right bracket next to a value. Otherwise, all replaced with semi-colons.</w:t>
+        <w:t xml:space="preserve">Use same strategy to remove single quote marks, right square brackets in </w:t>
+      </w:r>
+      <w:proofErr w:type="spellStart"/>
+      <w:r>
+        <w:t>items_owned</w:t>
+      </w:r>
+      <w:proofErr w:type="spellEnd"/>
+      <w:r>
+        <w:t xml:space="preserve"> column. Used the following GREL as directed in solution: </w:t>
+      </w:r>
+      <w:proofErr w:type="spellStart"/>
+      <w:proofErr w:type="gramStart"/>
+      <w:r>
+        <w:t>value.replace</w:t>
+      </w:r>
+      <w:proofErr w:type="spellEnd"/>
+      <w:r>
+        <w:t>(</w:t>
+      </w:r>
+      <w:proofErr w:type="gramEnd"/>
+      <w:r>
+        <w:t xml:space="preserve">"'", ""), </w:t>
+      </w:r>
+      <w:proofErr w:type="spellStart"/>
+      <w:r>
+        <w:t>value.replace</w:t>
+      </w:r>
+      <w:proofErr w:type="spellEnd"/>
+      <w:r>
+        <w:t xml:space="preserve">("]", ""), </w:t>
+      </w:r>
+      <w:proofErr w:type="spellStart"/>
+      <w:r>
+        <w:t>value.replace</w:t>
+      </w:r>
+      <w:proofErr w:type="spellEnd"/>
+      <w:r>
+        <w:t>(" ", ""). All on separate lines. Mostly successful, but can still see occasional right bracket next to a value. Otherwise, all replaced with semi-colons.</w:t>
       </w:r>
     </w:p>
     <w:p>
@@ -296,7 +410,20 @@
         </w:numPr>
       </w:pPr>
       <w:r>
-        <w:t>Ran value.replace("]", "") for a second time on its own. Successful. All right brackets disappeared.</w:t>
+        <w:t xml:space="preserve">Ran </w:t>
+      </w:r>
+      <w:proofErr w:type="spellStart"/>
+      <w:proofErr w:type="gramStart"/>
+      <w:r>
+        <w:t>value.replace</w:t>
+      </w:r>
+      <w:proofErr w:type="spellEnd"/>
+      <w:r>
+        <w:t>(</w:t>
+      </w:r>
+      <w:proofErr w:type="gramEnd"/>
+      <w:r>
+        <w:t>"]", "") for a second time on its own. Successful. All right brackets disappeared.</w:t>
       </w:r>
     </w:p>
     <w:p>
@@ -308,10 +435,28 @@
         </w:numPr>
       </w:pPr>
       <w:r>
-        <w:t>Use text facet to see what items were commonly owned. Click it</w:t>
-      </w:r>
-      <w:r>
-        <w:t>ems_owned, choose facet, custom text facet. Type value.split(”;”) in expression box. Click ok. Box appears on left panel with all items owned.</w:t>
+        <w:t xml:space="preserve">Use text facet to see what items were commonly owned. Click </w:t>
+      </w:r>
+      <w:proofErr w:type="spellStart"/>
+      <w:r>
+        <w:t>items_owned</w:t>
+      </w:r>
+      <w:proofErr w:type="spellEnd"/>
+      <w:r>
+        <w:t xml:space="preserve">, choose facet, custom text facet. Type </w:t>
+      </w:r>
+      <w:proofErr w:type="spellStart"/>
+      <w:proofErr w:type="gramStart"/>
+      <w:r>
+        <w:t>value.split</w:t>
+      </w:r>
+      <w:proofErr w:type="spellEnd"/>
+      <w:r>
+        <w:t>(</w:t>
+      </w:r>
+      <w:proofErr w:type="gramEnd"/>
+      <w:r>
+        <w:t>”;”) in expression box. Click ok. Box appears on left panel with all items owned.</w:t>
       </w:r>
     </w:p>
     <w:p>
@@ -335,10 +480,7 @@
         </w:numPr>
       </w:pPr>
       <w:r>
-        <w:t>Which 2 are least commonly o</w:t>
-      </w:r>
-      <w:r>
-        <w:t xml:space="preserve">wned? Solar torch and solar panel. </w:t>
+        <w:t xml:space="preserve">Which 2 are least commonly owned? Solar torch and solar panel. </w:t>
       </w:r>
     </w:p>
     <w:p>
@@ -351,13 +493,32 @@
       </w:pPr>
       <w:r>
         <w:lastRenderedPageBreak/>
-        <w:t>Used same steps, cleaned the months_lack_food column. Got error at last custom text facet.</w:t>
+        <w:t xml:space="preserve">Used same steps, cleaned the </w:t>
+      </w:r>
+      <w:proofErr w:type="spellStart"/>
+      <w:r>
+        <w:t>months_lack_food</w:t>
+      </w:r>
+      <w:proofErr w:type="spellEnd"/>
+      <w:r>
+        <w:t xml:space="preserve"> column. Got error at last custom text </w:t>
+      </w:r>
+      <w:proofErr w:type="spellStart"/>
+      <w:r>
+        <w:t>facet.</w:t>
       </w:r>
       <w:r>
         <w:rPr>
           <w:b/>
         </w:rPr>
-        <w:t>Error-</w:t>
+        <w:t>Error</w:t>
+      </w:r>
+      <w:proofErr w:type="spellEnd"/>
+      <w:r>
+        <w:rPr>
+          <w:b/>
+        </w:rPr>
+        <w:t>-</w:t>
       </w:r>
       <w:r>
         <w:t xml:space="preserve"> Left panel appeared saying: </w:t>
@@ -369,16 +530,7 @@
           <w:color w:val="777777"/>
           <w:highlight w:val="white"/>
         </w:rPr>
-        <w:t>Parsing error at offset 12: Missing number, string, identifier, regex, or parenthesized express</w:t>
-      </w:r>
-      <w:r>
-        <w:rPr>
-          <w:rFonts w:ascii="Trebuchet MS" w:eastAsia="Trebuchet MS" w:hAnsi="Trebuchet MS" w:cs="Trebuchet MS"/>
-          <w:i/>
-          <w:color w:val="777777"/>
-          <w:highlight w:val="white"/>
-        </w:rPr>
-        <w:t>ion</w:t>
+        <w:t>Parsing error at offset 12: Missing number, string, identifier, regex, or parenthesized expression</w:t>
       </w:r>
       <w:r>
         <w:rPr>
@@ -410,7 +562,35 @@
         <w:rPr>
           <w:color w:val="000000" w:themeColor="text1"/>
         </w:rPr>
-        <w:t>Copied and pasted the commands from solution earlier to get exact typing right for the  months_no_water column. Successful.</w:t>
+        <w:t xml:space="preserve">Copied and pasted the commands from solution earlier to get exact typing right for </w:t>
+      </w:r>
+      <w:proofErr w:type="gramStart"/>
+      <w:r>
+        <w:rPr>
+          <w:color w:val="000000" w:themeColor="text1"/>
+        </w:rPr>
+        <w:t xml:space="preserve">the  </w:t>
+      </w:r>
+      <w:proofErr w:type="spellStart"/>
+      <w:r>
+        <w:rPr>
+          <w:color w:val="000000" w:themeColor="text1"/>
+        </w:rPr>
+        <w:t>months</w:t>
+      </w:r>
+      <w:proofErr w:type="gramEnd"/>
+      <w:r>
+        <w:rPr>
+          <w:color w:val="000000" w:themeColor="text1"/>
+        </w:rPr>
+        <w:t>_no_water</w:t>
+      </w:r>
+      <w:proofErr w:type="spellEnd"/>
+      <w:r>
+        <w:rPr>
+          <w:color w:val="000000" w:themeColor="text1"/>
+        </w:rPr>
+        <w:t xml:space="preserve"> column. Successful.</w:t>
       </w:r>
     </w:p>
     <w:p>
@@ -440,13 +620,49 @@
         <w:rPr>
           <w:color w:val="000000" w:themeColor="text1"/>
         </w:rPr>
-        <w:t>Repeate</w:t>
-      </w:r>
-      <w:r>
-        <w:rPr>
-          <w:color w:val="000000" w:themeColor="text1"/>
-        </w:rPr>
-        <w:t>d cleaning and GREL steps for liv_owned, res_change, no_food_mtiigation columns. All successful.</w:t>
+        <w:t xml:space="preserve">Repeated cleaning and GREL steps for </w:t>
+      </w:r>
+      <w:proofErr w:type="spellStart"/>
+      <w:r>
+        <w:rPr>
+          <w:color w:val="000000" w:themeColor="text1"/>
+        </w:rPr>
+        <w:t>liv_owned</w:t>
+      </w:r>
+      <w:proofErr w:type="spellEnd"/>
+      <w:r>
+        <w:rPr>
+          <w:color w:val="000000" w:themeColor="text1"/>
+        </w:rPr>
+        <w:t xml:space="preserve">, </w:t>
+      </w:r>
+      <w:proofErr w:type="spellStart"/>
+      <w:r>
+        <w:rPr>
+          <w:color w:val="000000" w:themeColor="text1"/>
+        </w:rPr>
+        <w:t>res_change</w:t>
+      </w:r>
+      <w:proofErr w:type="spellEnd"/>
+      <w:r>
+        <w:rPr>
+          <w:color w:val="000000" w:themeColor="text1"/>
+        </w:rPr>
+        <w:t xml:space="preserve">, </w:t>
+      </w:r>
+      <w:proofErr w:type="spellStart"/>
+      <w:r>
+        <w:rPr>
+          <w:color w:val="000000" w:themeColor="text1"/>
+        </w:rPr>
+        <w:t>no_food_mtiigation</w:t>
+      </w:r>
+      <w:proofErr w:type="spellEnd"/>
+      <w:r>
+        <w:rPr>
+          <w:color w:val="000000" w:themeColor="text1"/>
+        </w:rPr>
+        <w:t xml:space="preserve"> columns. All successful.</w:t>
       </w:r>
     </w:p>
     <w:p>
@@ -491,7 +707,21 @@
         <w:rPr>
           <w:color w:val="000000" w:themeColor="text1"/>
         </w:rPr>
-        <w:t>Clicked on a number of past commands to see the change in the dataset. Tried to see where I want wrong with the error in months_lack_food column but could not work it out.</w:t>
+        <w:t xml:space="preserve">Clicked on a number of past commands to see the change in the dataset. Tried to see where I want wrong with the error in </w:t>
+      </w:r>
+      <w:proofErr w:type="spellStart"/>
+      <w:r>
+        <w:rPr>
+          <w:color w:val="000000" w:themeColor="text1"/>
+        </w:rPr>
+        <w:t>months_lack_food</w:t>
+      </w:r>
+      <w:proofErr w:type="spellEnd"/>
+      <w:r>
+        <w:rPr>
+          <w:color w:val="000000" w:themeColor="text1"/>
+        </w:rPr>
+        <w:t xml:space="preserve"> column but could not work it out.</w:t>
       </w:r>
     </w:p>
     <w:p>
@@ -506,7 +736,21 @@
         <w:rPr>
           <w:color w:val="000000" w:themeColor="text1"/>
         </w:rPr>
-        <w:t>Trim leading and trailing whitespace. Create new text facet for respondent_wall_type. Edited data so that spelling was correct and condensed identical choices.</w:t>
+        <w:t xml:space="preserve">Trim leading and trailing whitespace. Create new text facet for </w:t>
+      </w:r>
+      <w:proofErr w:type="spellStart"/>
+      <w:r>
+        <w:rPr>
+          <w:color w:val="000000" w:themeColor="text1"/>
+        </w:rPr>
+        <w:t>respondent_wall_type</w:t>
+      </w:r>
+      <w:proofErr w:type="spellEnd"/>
+      <w:r>
+        <w:rPr>
+          <w:color w:val="000000" w:themeColor="text1"/>
+        </w:rPr>
+        <w:t>. Edited data so that spelling was correct and condensed identical choices.</w:t>
       </w:r>
     </w:p>
     <w:p>
@@ -521,13 +765,7 @@
         <w:rPr>
           <w:color w:val="000000" w:themeColor="text1"/>
         </w:rPr>
-        <w:t>Remove whitespace. Choose edit cells, common transforms, trim leading and trailing whitespace. O</w:t>
-      </w:r>
-      <w:r>
-        <w:rPr>
-          <w:color w:val="000000" w:themeColor="text1"/>
-        </w:rPr>
-        <w:t>nly 4 choices in text facet in left panel.</w:t>
+        <w:t>Remove whitespace. Choose edit cells, common transforms, trim leading and trailing whitespace. Only 4 choices in text facet in left panel.</w:t>
       </w:r>
     </w:p>
     <w:p>
@@ -542,8 +780,17 @@
           <w:color w:val="000000" w:themeColor="text1"/>
           <w:u w:val="single"/>
         </w:rPr>
-        <w:t>Filtering and sorting with openrefine</w:t>
-      </w:r>
+        <w:t xml:space="preserve">Filtering and sorting with </w:t>
+      </w:r>
+      <w:proofErr w:type="spellStart"/>
+      <w:r>
+        <w:rPr>
+          <w:color w:val="000000" w:themeColor="text1"/>
+          <w:u w:val="single"/>
+        </w:rPr>
+        <w:t>openrefine</w:t>
+      </w:r>
+      <w:proofErr w:type="spellEnd"/>
     </w:p>
     <w:p>
       <w:pPr>
@@ -557,7 +804,21 @@
         <w:rPr>
           <w:color w:val="000000" w:themeColor="text1"/>
         </w:rPr>
-        <w:t>Click on arrow next to respondent_roof_type, select text filter. Facet appears in left.</w:t>
+        <w:t xml:space="preserve">Click on arrow next to </w:t>
+      </w:r>
+      <w:proofErr w:type="spellStart"/>
+      <w:r>
+        <w:rPr>
+          <w:color w:val="000000" w:themeColor="text1"/>
+        </w:rPr>
+        <w:t>respondent_roof_type</w:t>
+      </w:r>
+      <w:proofErr w:type="spellEnd"/>
+      <w:r>
+        <w:rPr>
+          <w:color w:val="000000" w:themeColor="text1"/>
+        </w:rPr>
+        <w:t>, select text filter. Facet appears in left.</w:t>
       </w:r>
     </w:p>
     <w:p>
@@ -572,7 +833,21 @@
         <w:rPr>
           <w:color w:val="000000" w:themeColor="text1"/>
         </w:rPr>
-        <w:t>Type mabat, press enter. The column shows the rows with matching info. There are 58.</w:t>
+        <w:t xml:space="preserve">Type </w:t>
+      </w:r>
+      <w:proofErr w:type="spellStart"/>
+      <w:r>
+        <w:rPr>
+          <w:color w:val="000000" w:themeColor="text1"/>
+        </w:rPr>
+        <w:t>mabat</w:t>
+      </w:r>
+      <w:proofErr w:type="spellEnd"/>
+      <w:r>
+        <w:rPr>
+          <w:color w:val="000000" w:themeColor="text1"/>
+        </w:rPr>
+        <w:t>, press enter. The column shows the rows with matching info. There are 58.</w:t>
       </w:r>
     </w:p>
     <w:p>
@@ -587,13 +862,7 @@
         <w:rPr>
           <w:color w:val="000000" w:themeColor="text1"/>
         </w:rPr>
-        <w:t>Ch</w:t>
-      </w:r>
-      <w:r>
-        <w:rPr>
-          <w:color w:val="000000" w:themeColor="text1"/>
-        </w:rPr>
-        <w:t>ange view to show 50 rows. Will see most of matching rows.</w:t>
+        <w:t>Change view to show 50 rows. Will see most of matching rows.</w:t>
       </w:r>
     </w:p>
     <w:p>
@@ -608,7 +877,35 @@
         <w:rPr>
           <w:color w:val="000000" w:themeColor="text1"/>
         </w:rPr>
-        <w:t>What roof types are selected? Mabatisloping and mabatipitched.</w:t>
+        <w:t xml:space="preserve">What roof types are selected? </w:t>
+      </w:r>
+      <w:proofErr w:type="spellStart"/>
+      <w:r>
+        <w:rPr>
+          <w:color w:val="000000" w:themeColor="text1"/>
+        </w:rPr>
+        <w:t>Mabatisloping</w:t>
+      </w:r>
+      <w:proofErr w:type="spellEnd"/>
+      <w:r>
+        <w:rPr>
+          <w:color w:val="000000" w:themeColor="text1"/>
+        </w:rPr>
+        <w:t xml:space="preserve"> and </w:t>
+      </w:r>
+      <w:proofErr w:type="spellStart"/>
+      <w:r>
+        <w:rPr>
+          <w:color w:val="000000" w:themeColor="text1"/>
+        </w:rPr>
+        <w:t>mabatipitched</w:t>
+      </w:r>
+      <w:proofErr w:type="spellEnd"/>
+      <w:r>
+        <w:rPr>
+          <w:color w:val="000000" w:themeColor="text1"/>
+        </w:rPr>
+        <w:t>.</w:t>
       </w:r>
     </w:p>
     <w:p>
@@ -638,13 +935,21 @@
         <w:rPr>
           <w:color w:val="000000" w:themeColor="text1"/>
         </w:rPr>
-        <w:t xml:space="preserve">Excluding entries. Create text </w:t>
-      </w:r>
-      <w:r>
-        <w:rPr>
-          <w:color w:val="000000" w:themeColor="text1"/>
-        </w:rPr>
-        <w:t>facet for respondent_roof_type. Drop down menu facet, text facet. Facet appears in left panel with 2 entries that agree with text filter.</w:t>
+        <w:t xml:space="preserve">Excluding entries. Create text facet for </w:t>
+      </w:r>
+      <w:proofErr w:type="spellStart"/>
+      <w:r>
+        <w:rPr>
+          <w:color w:val="000000" w:themeColor="text1"/>
+        </w:rPr>
+        <w:t>respondent_roof_type</w:t>
+      </w:r>
+      <w:proofErr w:type="spellEnd"/>
+      <w:r>
+        <w:rPr>
+          <w:color w:val="000000" w:themeColor="text1"/>
+        </w:rPr>
+        <w:t>. Drop down menu facet, text facet. Facet appears in left panel with 2 entries that agree with text filter.</w:t>
       </w:r>
     </w:p>
     <w:p>
@@ -659,13 +964,35 @@
         <w:rPr>
           <w:color w:val="000000" w:themeColor="text1"/>
         </w:rPr>
-        <w:t>Use include/exlude to select entries from one of these roof types. Hovered mouse over the entry and clicked include on</w:t>
-      </w:r>
-      <w:r>
-        <w:rPr>
-          <w:color w:val="000000" w:themeColor="text1"/>
-        </w:rPr>
-        <w:t xml:space="preserve"> mabatisloping. Other entry is excluded. </w:t>
+        <w:t>Use include/</w:t>
+      </w:r>
+      <w:proofErr w:type="spellStart"/>
+      <w:r>
+        <w:rPr>
+          <w:color w:val="000000" w:themeColor="text1"/>
+        </w:rPr>
+        <w:t>exlude</w:t>
+      </w:r>
+      <w:proofErr w:type="spellEnd"/>
+      <w:r>
+        <w:rPr>
+          <w:color w:val="000000" w:themeColor="text1"/>
+        </w:rPr>
+        <w:t xml:space="preserve"> to select entries from one of these roof types. Hovered mouse over the entry and clicked include on </w:t>
+      </w:r>
+      <w:proofErr w:type="spellStart"/>
+      <w:r>
+        <w:rPr>
+          <w:color w:val="000000" w:themeColor="text1"/>
+        </w:rPr>
+        <w:t>mabatisloping</w:t>
+      </w:r>
+      <w:proofErr w:type="spellEnd"/>
+      <w:r>
+        <w:rPr>
+          <w:color w:val="000000" w:themeColor="text1"/>
+        </w:rPr>
+        <w:t xml:space="preserve">. Other entry is excluded. </w:t>
       </w:r>
     </w:p>
     <w:p>
@@ -680,7 +1007,21 @@
         <w:rPr>
           <w:color w:val="000000" w:themeColor="text1"/>
         </w:rPr>
-        <w:t>Sort. Select drop down arrow in gps_altitude column. Select sort by numbers and smallest first. Column sorted in order. First few values are 0. This may be problematic, maybe missing data?</w:t>
+        <w:t xml:space="preserve">Sort. Select drop down arrow in </w:t>
+      </w:r>
+      <w:proofErr w:type="spellStart"/>
+      <w:r>
+        <w:rPr>
+          <w:color w:val="000000" w:themeColor="text1"/>
+        </w:rPr>
+        <w:t>gps_altitude</w:t>
+      </w:r>
+      <w:proofErr w:type="spellEnd"/>
+      <w:r>
+        <w:rPr>
+          <w:color w:val="000000" w:themeColor="text1"/>
+        </w:rPr>
+        <w:t xml:space="preserve"> column. Select sort by numbers and smallest first. Column sorted in order. First few values are 0. This may be problematic, maybe missing data?</w:t>
       </w:r>
     </w:p>
     <w:p>
@@ -695,13 +1036,7 @@
         <w:rPr>
           <w:color w:val="000000" w:themeColor="text1"/>
         </w:rPr>
-        <w:t>Clicked sort again, and s</w:t>
-      </w:r>
-      <w:r>
-        <w:rPr>
-          <w:color w:val="000000" w:themeColor="text1"/>
-        </w:rPr>
-        <w:t>elected reverse to reverse sort. Successful.</w:t>
+        <w:t>Clicked sort again, and selected reverse to reverse sort. Successful.</w:t>
       </w:r>
     </w:p>
     <w:p>
@@ -716,7 +1051,21 @@
         <w:rPr>
           <w:color w:val="000000" w:themeColor="text1"/>
         </w:rPr>
-        <w:t>Sorting by multiple columns. Sort on gps_longitude with number largest first. Successful.</w:t>
+        <w:t xml:space="preserve">Sorting by multiple columns. Sort on </w:t>
+      </w:r>
+      <w:proofErr w:type="spellStart"/>
+      <w:r>
+        <w:rPr>
+          <w:color w:val="000000" w:themeColor="text1"/>
+        </w:rPr>
+        <w:t>gps_longitude</w:t>
+      </w:r>
+      <w:proofErr w:type="spellEnd"/>
+      <w:r>
+        <w:rPr>
+          <w:color w:val="000000" w:themeColor="text1"/>
+        </w:rPr>
+        <w:t xml:space="preserve"> with number largest first. Successful.</w:t>
       </w:r>
     </w:p>
     <w:p>
@@ -731,7 +1080,21 @@
         <w:rPr>
           <w:color w:val="000000" w:themeColor="text1"/>
         </w:rPr>
-        <w:t>Sort gps_lattitude as number with largest first. Successful.</w:t>
+        <w:t xml:space="preserve">Sort </w:t>
+      </w:r>
+      <w:proofErr w:type="spellStart"/>
+      <w:r>
+        <w:rPr>
+          <w:color w:val="000000" w:themeColor="text1"/>
+        </w:rPr>
+        <w:t>gps_lattitude</w:t>
+      </w:r>
+      <w:proofErr w:type="spellEnd"/>
+      <w:r>
+        <w:rPr>
+          <w:color w:val="000000" w:themeColor="text1"/>
+        </w:rPr>
+        <w:t xml:space="preserve"> as number with largest first. Successful.</w:t>
       </w:r>
     </w:p>
     <w:p>
@@ -746,13 +1109,7 @@
         <w:rPr>
           <w:color w:val="000000" w:themeColor="text1"/>
         </w:rPr>
-        <w:t>Select drop down arrow on village column. Select edit column</w:t>
-      </w:r>
-      <w:r>
-        <w:rPr>
-          <w:color w:val="000000" w:themeColor="text1"/>
-        </w:rPr>
-        <w:t>, move column to end. Column moves to end so it can be compared easier with GPS coordinates.</w:t>
+        <w:t>Select drop down arrow on village column. Select edit column, move column to end. Column moves to end so it can be compared easier with GPS coordinates.</w:t>
       </w:r>
     </w:p>
     <w:p>
@@ -782,7 +1139,21 @@
         <w:rPr>
           <w:color w:val="000000" w:themeColor="text1"/>
         </w:rPr>
-        <w:t xml:space="preserve">Sort interview_date column by data. Select sort, date. </w:t>
+        <w:t xml:space="preserve">Sort </w:t>
+      </w:r>
+      <w:proofErr w:type="spellStart"/>
+      <w:r>
+        <w:rPr>
+          <w:color w:val="000000" w:themeColor="text1"/>
+        </w:rPr>
+        <w:t>interview_date</w:t>
+      </w:r>
+      <w:proofErr w:type="spellEnd"/>
+      <w:r>
+        <w:rPr>
+          <w:color w:val="000000" w:themeColor="text1"/>
+        </w:rPr>
+        <w:t xml:space="preserve"> column by data. Select sort, date. </w:t>
       </w:r>
     </w:p>
     <w:p>
@@ -797,13 +1168,21 @@
         <w:rPr>
           <w:color w:val="000000" w:themeColor="text1"/>
         </w:rPr>
-        <w:t>Move village column to start. Drop dow</w:t>
-      </w:r>
-      <w:r>
-        <w:rPr>
-          <w:color w:val="000000" w:themeColor="text1"/>
-        </w:rPr>
-        <w:t xml:space="preserve">n, edit column, move to beginning. </w:t>
+        <w:t xml:space="preserve">Move village column to start. Drop down, edit column, </w:t>
+      </w:r>
+      <w:proofErr w:type="gramStart"/>
+      <w:r>
+        <w:rPr>
+          <w:color w:val="000000" w:themeColor="text1"/>
+        </w:rPr>
+        <w:t>move</w:t>
+      </w:r>
+      <w:proofErr w:type="gramEnd"/>
+      <w:r>
+        <w:rPr>
+          <w:color w:val="000000" w:themeColor="text1"/>
+        </w:rPr>
+        <w:t xml:space="preserve"> to beginning. </w:t>
       </w:r>
     </w:p>
     <w:p>
@@ -818,7 +1197,21 @@
         <w:rPr>
           <w:color w:val="000000" w:themeColor="text1"/>
         </w:rPr>
-        <w:t>Row for 49 corresponds with interview times for Chirodzo village. Unsure about GPS coordinates.</w:t>
+        <w:t xml:space="preserve">Row for 49 corresponds with interview times for </w:t>
+      </w:r>
+      <w:proofErr w:type="spellStart"/>
+      <w:r>
+        <w:rPr>
+          <w:color w:val="000000" w:themeColor="text1"/>
+        </w:rPr>
+        <w:t>Chirodzo</w:t>
+      </w:r>
+      <w:proofErr w:type="spellEnd"/>
+      <w:r>
+        <w:rPr>
+          <w:color w:val="000000" w:themeColor="text1"/>
+        </w:rPr>
+        <w:t xml:space="preserve"> village. Unsure about GPS coordinates.</w:t>
       </w:r>
     </w:p>
     <w:p>
@@ -833,13 +1226,35 @@
         <w:rPr>
           <w:color w:val="000000" w:themeColor="text1"/>
         </w:rPr>
-        <w:t xml:space="preserve">Open text facet for village. Drop down arrow, facet, text facet. In left panel, select edit on 49. Change 49 to Chirodzo to </w:t>
-      </w:r>
-      <w:r>
-        <w:rPr>
-          <w:color w:val="000000" w:themeColor="text1"/>
-        </w:rPr>
-        <w:t>condense entries.</w:t>
+        <w:t xml:space="preserve">Open text facet for village. Drop down arrow, facet, </w:t>
+      </w:r>
+      <w:proofErr w:type="gramStart"/>
+      <w:r>
+        <w:rPr>
+          <w:color w:val="000000" w:themeColor="text1"/>
+        </w:rPr>
+        <w:t>text</w:t>
+      </w:r>
+      <w:proofErr w:type="gramEnd"/>
+      <w:r>
+        <w:rPr>
+          <w:color w:val="000000" w:themeColor="text1"/>
+        </w:rPr>
+        <w:t xml:space="preserve"> facet. In left panel, select edit on 49. Change 49 to </w:t>
+      </w:r>
+      <w:proofErr w:type="spellStart"/>
+      <w:r>
+        <w:rPr>
+          <w:color w:val="000000" w:themeColor="text1"/>
+        </w:rPr>
+        <w:t>Chirodzo</w:t>
+      </w:r>
+      <w:proofErr w:type="spellEnd"/>
+      <w:r>
+        <w:rPr>
+          <w:color w:val="000000" w:themeColor="text1"/>
+        </w:rPr>
+        <w:t xml:space="preserve"> to condense entries.</w:t>
       </w:r>
     </w:p>
     <w:p>
@@ -895,17 +1310,61 @@
           <w:color w:val="000000"/>
         </w:rPr>
       </w:pPr>
-      <w:r>
-        <w:rPr>
-          <w:color w:val="000000" w:themeColor="text1"/>
-        </w:rPr>
-        <w:t xml:space="preserve">Made a new project on github. But at first it was in ellenkirkpatrick, not the FOAR705 team. Had to create a new repositry within FOAR705 and then make a project within that.  </w:t>
-      </w:r>
-      <w:r>
-        <w:rPr>
-          <w:color w:val="000000" w:themeColor="text1"/>
-        </w:rPr>
-        <w:t xml:space="preserve">Not sure how really to use the project management tool at this stage. </w:t>
+      <w:proofErr w:type="gramStart"/>
+      <w:r>
+        <w:rPr>
+          <w:color w:val="000000" w:themeColor="text1"/>
+        </w:rPr>
+        <w:t xml:space="preserve">Made a new project on </w:t>
+      </w:r>
+      <w:proofErr w:type="spellStart"/>
+      <w:r>
+        <w:rPr>
+          <w:color w:val="000000" w:themeColor="text1"/>
+        </w:rPr>
+        <w:t>github</w:t>
+      </w:r>
+      <w:proofErr w:type="spellEnd"/>
+      <w:r>
+        <w:rPr>
+          <w:color w:val="000000" w:themeColor="text1"/>
+        </w:rPr>
+        <w:t>.</w:t>
+      </w:r>
+      <w:proofErr w:type="gramEnd"/>
+      <w:r>
+        <w:rPr>
+          <w:color w:val="000000" w:themeColor="text1"/>
+        </w:rPr>
+        <w:t xml:space="preserve"> But at first it was in </w:t>
+      </w:r>
+      <w:proofErr w:type="spellStart"/>
+      <w:r>
+        <w:rPr>
+          <w:color w:val="000000" w:themeColor="text1"/>
+        </w:rPr>
+        <w:t>ellenkirkpatrick</w:t>
+      </w:r>
+      <w:proofErr w:type="spellEnd"/>
+      <w:r>
+        <w:rPr>
+          <w:color w:val="000000" w:themeColor="text1"/>
+        </w:rPr>
+        <w:t xml:space="preserve">, not the FOAR705 team. Had to create a new </w:t>
+      </w:r>
+      <w:proofErr w:type="spellStart"/>
+      <w:r>
+        <w:rPr>
+          <w:color w:val="000000" w:themeColor="text1"/>
+        </w:rPr>
+        <w:t>repositry</w:t>
+      </w:r>
+      <w:proofErr w:type="spellEnd"/>
+      <w:r>
+        <w:rPr>
+          <w:color w:val="000000" w:themeColor="text1"/>
+        </w:rPr>
+        <w:t xml:space="preserve"> within FOAR705 and then make a project within that.  Not sure how really to use the project management tool at this stage. </w:t>
       </w:r>
     </w:p>
     <w:p>
@@ -927,17 +1386,33 @@
           <w:color w:val="000000" w:themeColor="text1"/>
         </w:rPr>
       </w:pPr>
-      <w:r>
-        <w:rPr>
-          <w:color w:val="000000" w:themeColor="text1"/>
-        </w:rPr>
-        <w:t>Will transfer these notes onto overleaf at a later sta</w:t>
-      </w:r>
-      <w:r>
-        <w:rPr>
-          <w:color w:val="000000" w:themeColor="text1"/>
-        </w:rPr>
-        <w:t>ge once ideas are more developed. Once on overleaf will copy over any additions to github for version control.</w:t>
+      <w:proofErr w:type="gramStart"/>
+      <w:r>
+        <w:rPr>
+          <w:color w:val="000000" w:themeColor="text1"/>
+        </w:rPr>
+        <w:t>Will transfer these notes onto overleaf at a later stage once ideas are more developed.</w:t>
+      </w:r>
+      <w:proofErr w:type="gramEnd"/>
+      <w:r>
+        <w:rPr>
+          <w:color w:val="000000" w:themeColor="text1"/>
+        </w:rPr>
+        <w:t xml:space="preserve"> Once on overleaf will copy over any additions to </w:t>
+      </w:r>
+      <w:proofErr w:type="spellStart"/>
+      <w:r>
+        <w:rPr>
+          <w:color w:val="000000" w:themeColor="text1"/>
+        </w:rPr>
+        <w:t>github</w:t>
+      </w:r>
+      <w:proofErr w:type="spellEnd"/>
+      <w:r>
+        <w:rPr>
+          <w:color w:val="000000" w:themeColor="text1"/>
+        </w:rPr>
+        <w:t xml:space="preserve"> for version control.</w:t>
       </w:r>
     </w:p>
     <w:p>
@@ -959,31 +1434,147 @@
           <w:color w:val="000000" w:themeColor="text1"/>
         </w:rPr>
       </w:pPr>
-      <w:r>
-        <w:rPr>
-          <w:color w:val="000000" w:themeColor="text1"/>
-        </w:rPr>
-        <w:t>Started proof of concept on overleaf. Structure: listed user stories under category headings and acceptance critera. Committed to github. Cre</w:t>
-      </w:r>
-      <w:r>
-        <w:rPr>
-          <w:color w:val="000000" w:themeColor="text1"/>
-        </w:rPr>
-        <w:t>ated a new repositry and within that, started a new project. Deleted previous repositry so that everything (overleaf commits and project) in the same repositry.</w:t>
-      </w:r>
-    </w:p>
-    <w:p>
-      <w:pPr>
-        <w:rPr>
-          <w:color w:val="000000" w:themeColor="text1"/>
-        </w:rPr>
-      </w:pPr>
-      <w:r>
-        <w:rPr>
-          <w:color w:val="000000" w:themeColor="text1"/>
-        </w:rPr>
-        <w:t>Added in user stories to github project. Did not add acceptance criteria, not sure if meant to.</w:t>
-      </w:r>
+      <w:proofErr w:type="gramStart"/>
+      <w:r>
+        <w:rPr>
+          <w:color w:val="000000" w:themeColor="text1"/>
+        </w:rPr>
+        <w:t>Started proof of concept on overleaf.</w:t>
+      </w:r>
+      <w:proofErr w:type="gramEnd"/>
+      <w:r>
+        <w:rPr>
+          <w:color w:val="000000" w:themeColor="text1"/>
+        </w:rPr>
+        <w:t xml:space="preserve"> Structure: listed user stories under category headings and acceptance </w:t>
+      </w:r>
+      <w:proofErr w:type="spellStart"/>
+      <w:r>
+        <w:rPr>
+          <w:color w:val="000000" w:themeColor="text1"/>
+        </w:rPr>
+        <w:t>critera</w:t>
+      </w:r>
+      <w:proofErr w:type="spellEnd"/>
+      <w:r>
+        <w:rPr>
+          <w:color w:val="000000" w:themeColor="text1"/>
+        </w:rPr>
+        <w:t xml:space="preserve">. </w:t>
+      </w:r>
+      <w:proofErr w:type="gramStart"/>
+      <w:r>
+        <w:rPr>
+          <w:color w:val="000000" w:themeColor="text1"/>
+        </w:rPr>
+        <w:t xml:space="preserve">Committed to </w:t>
+      </w:r>
+      <w:proofErr w:type="spellStart"/>
+      <w:r>
+        <w:rPr>
+          <w:color w:val="000000" w:themeColor="text1"/>
+        </w:rPr>
+        <w:t>github</w:t>
+      </w:r>
+      <w:proofErr w:type="spellEnd"/>
+      <w:r>
+        <w:rPr>
+          <w:color w:val="000000" w:themeColor="text1"/>
+        </w:rPr>
+        <w:t>.</w:t>
+      </w:r>
+      <w:proofErr w:type="gramEnd"/>
+      <w:r>
+        <w:rPr>
+          <w:color w:val="000000" w:themeColor="text1"/>
+        </w:rPr>
+        <w:t xml:space="preserve"> Created a new </w:t>
+      </w:r>
+      <w:proofErr w:type="spellStart"/>
+      <w:r>
+        <w:rPr>
+          <w:color w:val="000000" w:themeColor="text1"/>
+        </w:rPr>
+        <w:t>repositry</w:t>
+      </w:r>
+      <w:proofErr w:type="spellEnd"/>
+      <w:r>
+        <w:rPr>
+          <w:color w:val="000000" w:themeColor="text1"/>
+        </w:rPr>
+        <w:t xml:space="preserve"> and within that, started a new project. Deleted previous </w:t>
+      </w:r>
+      <w:proofErr w:type="spellStart"/>
+      <w:r>
+        <w:rPr>
+          <w:color w:val="000000" w:themeColor="text1"/>
+        </w:rPr>
+        <w:t>repositry</w:t>
+      </w:r>
+      <w:proofErr w:type="spellEnd"/>
+      <w:r>
+        <w:rPr>
+          <w:color w:val="000000" w:themeColor="text1"/>
+        </w:rPr>
+        <w:t xml:space="preserve"> so that everything (overleaf commits and project) in the same </w:t>
+      </w:r>
+      <w:proofErr w:type="spellStart"/>
+      <w:r>
+        <w:rPr>
+          <w:color w:val="000000" w:themeColor="text1"/>
+        </w:rPr>
+        <w:t>repositry</w:t>
+      </w:r>
+      <w:proofErr w:type="spellEnd"/>
+      <w:r>
+        <w:rPr>
+          <w:color w:val="000000" w:themeColor="text1"/>
+        </w:rPr>
+        <w:t>.</w:t>
+      </w:r>
+    </w:p>
+    <w:p>
+      <w:pPr>
+        <w:rPr>
+          <w:color w:val="000000" w:themeColor="text1"/>
+        </w:rPr>
+      </w:pPr>
+      <w:proofErr w:type="gramStart"/>
+      <w:r>
+        <w:rPr>
+          <w:color w:val="000000" w:themeColor="text1"/>
+        </w:rPr>
+        <w:t xml:space="preserve">Added in user stories to </w:t>
+      </w:r>
+      <w:proofErr w:type="spellStart"/>
+      <w:r>
+        <w:rPr>
+          <w:color w:val="000000" w:themeColor="text1"/>
+        </w:rPr>
+        <w:t>github</w:t>
+      </w:r>
+      <w:proofErr w:type="spellEnd"/>
+      <w:r>
+        <w:rPr>
+          <w:color w:val="000000" w:themeColor="text1"/>
+        </w:rPr>
+        <w:t xml:space="preserve"> project.</w:t>
+      </w:r>
+      <w:proofErr w:type="gramEnd"/>
+      <w:r>
+        <w:rPr>
+          <w:color w:val="000000" w:themeColor="text1"/>
+        </w:rPr>
+        <w:t xml:space="preserve"> </w:t>
+      </w:r>
+      <w:proofErr w:type="gramStart"/>
+      <w:r>
+        <w:rPr>
+          <w:color w:val="000000" w:themeColor="text1"/>
+        </w:rPr>
+        <w:t>Did not add acceptance criteria, not sure if meant to.</w:t>
+      </w:r>
+      <w:proofErr w:type="gramEnd"/>
     </w:p>
     <w:p>
       <w:pPr>
@@ -1042,13 +1633,7 @@
         <w:rPr>
           <w:color w:val="000000" w:themeColor="text1"/>
         </w:rPr>
-        <w:t>As a research student, I would like a program that can store multip</w:t>
-      </w:r>
-      <w:r>
-        <w:rPr>
-          <w:color w:val="000000" w:themeColor="text1"/>
-        </w:rPr>
-        <w:t xml:space="preserve">le sources with metadata so I can access all research material in the same place. </w:t>
+        <w:t xml:space="preserve">As a research student, I would like a program that can store multiple sources with metadata so I can access all research material in the same place. </w:t>
       </w:r>
     </w:p>
     <w:p>
@@ -1078,13 +1663,7 @@
         <w:rPr>
           <w:color w:val="000000" w:themeColor="text1"/>
         </w:rPr>
-        <w:t>As a researc</w:t>
-      </w:r>
-      <w:r>
-        <w:rPr>
-          <w:color w:val="000000" w:themeColor="text1"/>
-        </w:rPr>
-        <w:t xml:space="preserve">h student, I would like to link specific sources through tags or labels so they can be grouped together. </w:t>
+        <w:t xml:space="preserve">As a research student, I would like to link specific sources through tags or labels so they can be grouped together. </w:t>
       </w:r>
     </w:p>
     <w:p>
@@ -1099,13 +1678,7 @@
         <w:rPr>
           <w:color w:val="000000" w:themeColor="text1"/>
         </w:rPr>
-        <w:t xml:space="preserve"> As a research student, I would like to export metadata to a word processing program, such as Microsoft Word, in order to automate the</w:t>
-      </w:r>
-      <w:r>
-        <w:rPr>
-          <w:color w:val="000000" w:themeColor="text1"/>
-        </w:rPr>
-        <w:t xml:space="preserve"> reference list. </w:t>
+        <w:t xml:space="preserve"> As a research student, I would like to export metadata to a word processing program, such as Microsoft Word, in order to automate the reference list. </w:t>
       </w:r>
     </w:p>
     <w:p>
@@ -1187,7 +1760,21 @@
         <w:rPr>
           <w:color w:val="000000" w:themeColor="text1"/>
         </w:rPr>
-        <w:t>Upload sources to Voyant.</w:t>
+        <w:t xml:space="preserve">Upload sources to </w:t>
+      </w:r>
+      <w:proofErr w:type="spellStart"/>
+      <w:r>
+        <w:rPr>
+          <w:color w:val="000000" w:themeColor="text1"/>
+        </w:rPr>
+        <w:t>Voyant</w:t>
+      </w:r>
+      <w:proofErr w:type="spellEnd"/>
+      <w:r>
+        <w:rPr>
+          <w:color w:val="000000" w:themeColor="text1"/>
+        </w:rPr>
+        <w:t>.</w:t>
       </w:r>
     </w:p>
     <w:p>
@@ -1205,13 +1792,21 @@
         <w:rPr>
           <w:color w:val="000000" w:themeColor="text1"/>
         </w:rPr>
-        <w:t>Use the trends and cirrus tools on Voyant to identify key themes and te</w:t>
-      </w:r>
-      <w:r>
-        <w:rPr>
-          <w:color w:val="000000" w:themeColor="text1"/>
-        </w:rPr>
-        <w:t>rms.</w:t>
+        <w:t xml:space="preserve">Use the trends and cirrus tools on </w:t>
+      </w:r>
+      <w:proofErr w:type="spellStart"/>
+      <w:r>
+        <w:rPr>
+          <w:color w:val="000000" w:themeColor="text1"/>
+        </w:rPr>
+        <w:t>Voyant</w:t>
+      </w:r>
+      <w:proofErr w:type="spellEnd"/>
+      <w:r>
+        <w:rPr>
+          <w:color w:val="000000" w:themeColor="text1"/>
+        </w:rPr>
+        <w:t xml:space="preserve"> to identify key themes and terms.</w:t>
       </w:r>
     </w:p>
     <w:p>
@@ -1242,6 +1837,7 @@
         <w:rPr>
           <w:color w:val="000000" w:themeColor="text1"/>
         </w:rPr>
+        <w:lastRenderedPageBreak/>
         <w:t>Extract information:</w:t>
       </w:r>
     </w:p>
@@ -1260,7 +1856,21 @@
         <w:rPr>
           <w:color w:val="000000" w:themeColor="text1"/>
         </w:rPr>
-        <w:t>Open Zotero application on computer.</w:t>
+        <w:t xml:space="preserve">Open </w:t>
+      </w:r>
+      <w:proofErr w:type="spellStart"/>
+      <w:r>
+        <w:rPr>
+          <w:color w:val="000000" w:themeColor="text1"/>
+        </w:rPr>
+        <w:t>Zotero</w:t>
+      </w:r>
+      <w:proofErr w:type="spellEnd"/>
+      <w:r>
+        <w:rPr>
+          <w:color w:val="000000" w:themeColor="text1"/>
+        </w:rPr>
+        <w:t xml:space="preserve"> application on computer.</w:t>
       </w:r>
     </w:p>
     <w:p>
@@ -1278,7 +1888,35 @@
         <w:rPr>
           <w:color w:val="000000" w:themeColor="text1"/>
         </w:rPr>
-        <w:t>Use contexts tool on Voyant to connect to Zotero.</w:t>
+        <w:t xml:space="preserve">Use contexts tool on </w:t>
+      </w:r>
+      <w:proofErr w:type="spellStart"/>
+      <w:r>
+        <w:rPr>
+          <w:color w:val="000000" w:themeColor="text1"/>
+        </w:rPr>
+        <w:t>Voyant</w:t>
+      </w:r>
+      <w:proofErr w:type="spellEnd"/>
+      <w:r>
+        <w:rPr>
+          <w:color w:val="000000" w:themeColor="text1"/>
+        </w:rPr>
+        <w:t xml:space="preserve"> to connect to </w:t>
+      </w:r>
+      <w:proofErr w:type="spellStart"/>
+      <w:r>
+        <w:rPr>
+          <w:color w:val="000000" w:themeColor="text1"/>
+        </w:rPr>
+        <w:t>Zotero</w:t>
+      </w:r>
+      <w:proofErr w:type="spellEnd"/>
+      <w:r>
+        <w:rPr>
+          <w:color w:val="000000" w:themeColor="text1"/>
+        </w:rPr>
+        <w:t>.</w:t>
       </w:r>
     </w:p>
     <w:p>
@@ -1296,7 +1934,35 @@
         <w:rPr>
           <w:color w:val="000000" w:themeColor="text1"/>
         </w:rPr>
-        <w:t>Extract source and metadata from Voyant onto Zotero for storage.</w:t>
+        <w:t xml:space="preserve">Extract source and metadata from </w:t>
+      </w:r>
+      <w:proofErr w:type="spellStart"/>
+      <w:r>
+        <w:rPr>
+          <w:color w:val="000000" w:themeColor="text1"/>
+        </w:rPr>
+        <w:t>Voyant</w:t>
+      </w:r>
+      <w:proofErr w:type="spellEnd"/>
+      <w:r>
+        <w:rPr>
+          <w:color w:val="000000" w:themeColor="text1"/>
+        </w:rPr>
+        <w:t xml:space="preserve"> onto </w:t>
+      </w:r>
+      <w:proofErr w:type="spellStart"/>
+      <w:r>
+        <w:rPr>
+          <w:color w:val="000000" w:themeColor="text1"/>
+        </w:rPr>
+        <w:t>Zotero</w:t>
+      </w:r>
+      <w:proofErr w:type="spellEnd"/>
+      <w:r>
+        <w:rPr>
+          <w:color w:val="000000" w:themeColor="text1"/>
+        </w:rPr>
+        <w:t xml:space="preserve"> for storage.</w:t>
       </w:r>
     </w:p>
     <w:p>
@@ -1327,13 +1993,21 @@
         <w:rPr>
           <w:color w:val="000000" w:themeColor="text1"/>
         </w:rPr>
-        <w:t>C</w:t>
-      </w:r>
-      <w:r>
-        <w:rPr>
-          <w:color w:val="000000" w:themeColor="text1"/>
-        </w:rPr>
-        <w:t>heck that the extracted source appears in Zotero.</w:t>
+        <w:t xml:space="preserve">Check that the extracted source appears in </w:t>
+      </w:r>
+      <w:proofErr w:type="spellStart"/>
+      <w:r>
+        <w:rPr>
+          <w:color w:val="000000" w:themeColor="text1"/>
+        </w:rPr>
+        <w:t>Zotero</w:t>
+      </w:r>
+      <w:proofErr w:type="spellEnd"/>
+      <w:r>
+        <w:rPr>
+          <w:color w:val="000000" w:themeColor="text1"/>
+        </w:rPr>
+        <w:t>.</w:t>
       </w:r>
     </w:p>
     <w:p>
@@ -1413,7 +2087,21 @@
         <w:rPr>
           <w:color w:val="000000" w:themeColor="text1"/>
         </w:rPr>
-        <w:t>Add annotations to sources in Zotero.</w:t>
+        <w:t xml:space="preserve">Add annotations to sources in </w:t>
+      </w:r>
+      <w:proofErr w:type="spellStart"/>
+      <w:r>
+        <w:rPr>
+          <w:color w:val="000000" w:themeColor="text1"/>
+        </w:rPr>
+        <w:t>Zotero</w:t>
+      </w:r>
+      <w:proofErr w:type="spellEnd"/>
+      <w:r>
+        <w:rPr>
+          <w:color w:val="000000" w:themeColor="text1"/>
+        </w:rPr>
+        <w:t>.</w:t>
       </w:r>
     </w:p>
     <w:p>
@@ -1457,13 +2145,7 @@
         <w:rPr>
           <w:color w:val="000000" w:themeColor="text1"/>
         </w:rPr>
-        <w:t xml:space="preserve">Add tags or labels to source according to relevance </w:t>
-      </w:r>
-      <w:r>
-        <w:rPr>
-          <w:color w:val="000000" w:themeColor="text1"/>
-        </w:rPr>
-        <w:t>or specific theme.</w:t>
+        <w:t>Add tags or labels to source according to relevance or specific theme.</w:t>
       </w:r>
     </w:p>
     <w:p>
@@ -1507,7 +2189,21 @@
         <w:rPr>
           <w:color w:val="000000" w:themeColor="text1"/>
         </w:rPr>
-        <w:t>Export source metadata from Zotero to Microsoft Word.</w:t>
+        <w:t xml:space="preserve">Export source metadata from </w:t>
+      </w:r>
+      <w:proofErr w:type="spellStart"/>
+      <w:r>
+        <w:rPr>
+          <w:color w:val="000000" w:themeColor="text1"/>
+        </w:rPr>
+        <w:t>Zotero</w:t>
+      </w:r>
+      <w:proofErr w:type="spellEnd"/>
+      <w:r>
+        <w:rPr>
+          <w:color w:val="000000" w:themeColor="text1"/>
+        </w:rPr>
+        <w:t xml:space="preserve"> to Microsoft Word.</w:t>
       </w:r>
     </w:p>
     <w:p>
@@ -1590,11 +2286,19 @@
           <w:color w:val="000000" w:themeColor="text1"/>
         </w:rPr>
       </w:pPr>
-      <w:r>
-        <w:rPr>
-          <w:color w:val="000000" w:themeColor="text1"/>
-        </w:rPr>
-        <w:t>Voyant must have been tested prior with known sources to determine whether this is reliable. (completed in elaboration)</w:t>
+      <w:proofErr w:type="spellStart"/>
+      <w:r>
+        <w:rPr>
+          <w:color w:val="000000" w:themeColor="text1"/>
+        </w:rPr>
+        <w:t>Voyant</w:t>
+      </w:r>
+      <w:proofErr w:type="spellEnd"/>
+      <w:r>
+        <w:rPr>
+          <w:color w:val="000000" w:themeColor="text1"/>
+        </w:rPr>
+        <w:t xml:space="preserve"> must have been tested prior with known sources to determine whether this is reliable. (completed in elaboration)</w:t>
       </w:r>
     </w:p>
     <w:p>
@@ -1608,17 +2312,19 @@
           <w:color w:val="000000" w:themeColor="text1"/>
         </w:rPr>
       </w:pPr>
-      <w:r>
-        <w:rPr>
-          <w:color w:val="000000" w:themeColor="text1"/>
-        </w:rPr>
-        <w:t>Zotero must be installed on computer and a connecting icon added to th</w:t>
-      </w:r>
-      <w:r>
-        <w:rPr>
-          <w:color w:val="000000" w:themeColor="text1"/>
-        </w:rPr>
-        <w:t>e browser of choice (Mozilla Firefox) before beginning. (completed in elaboration)</w:t>
+      <w:proofErr w:type="spellStart"/>
+      <w:r>
+        <w:rPr>
+          <w:color w:val="000000" w:themeColor="text1"/>
+        </w:rPr>
+        <w:t>Zotero</w:t>
+      </w:r>
+      <w:proofErr w:type="spellEnd"/>
+      <w:r>
+        <w:rPr>
+          <w:color w:val="000000" w:themeColor="text1"/>
+        </w:rPr>
+        <w:t xml:space="preserve"> must be installed on computer and a connecting icon added to the browser of choice (Mozilla Firefox) before beginning. (completed in elaboration)</w:t>
       </w:r>
     </w:p>
     <w:p>
@@ -1646,516 +2352,1078 @@
         <w:rPr>
           <w:color w:val="000000" w:themeColor="text1"/>
         </w:rPr>
-        <w:t>I don’t understand this component of PoC, or how to link it to the user stories. Is this a process like elaboration - testing the functionality??</w:t>
-      </w:r>
-    </w:p>
-    <w:p>
-      <w:pPr>
-        <w:rPr>
-          <w:color w:val="000000" w:themeColor="text1"/>
-        </w:rPr>
-      </w:pPr>
-      <w:r>
-        <w:rPr>
-          <w:color w:val="000000" w:themeColor="text1"/>
-        </w:rPr>
-        <w:t>Started t</w:t>
-      </w:r>
-      <w:r>
-        <w:rPr>
-          <w:color w:val="000000" w:themeColor="text1"/>
-        </w:rPr>
-        <w:t>o use the project management on github, but can’t see how to do this within the project tab. It seems like just columns where you can move tasks. Might just list out tests in learning journal?</w:t>
-      </w:r>
-    </w:p>
-    <w:p>
-      <w:pPr>
-        <w:rPr>
-          <w:color w:val="000000" w:themeColor="text1"/>
-        </w:rPr>
-      </w:pPr>
-      <w:r>
-        <w:rPr>
-          <w:color w:val="000000" w:themeColor="text1"/>
-        </w:rPr>
-        <w:t>Did add an initial issue identified in elaboration, that urls c</w:t>
-      </w:r>
-      <w:r>
-        <w:rPr>
-          <w:color w:val="000000" w:themeColor="text1"/>
-        </w:rPr>
-        <w:t xml:space="preserve">annot be copied to Voyant. It works better with uploading pdf sources. I added this in the issue tab in PoC repositry, and will continue to add issues. But this tab is not linked with the project tab. </w:t>
-      </w:r>
-    </w:p>
-    <w:p>
-      <w:pPr>
-        <w:rPr>
-          <w:color w:val="000000"/>
-        </w:rPr>
-      </w:pPr>
-    </w:p>
-    <w:p>
-      <w:pPr>
-        <w:tabs>
-          <w:tab w:val="left" w:pos="9027"/>
-        </w:tabs>
-        <w:spacing w:line="253" w:lineRule="atLeast"/>
-        <w:rPr>
+        <w:t xml:space="preserve">I don’t understand this component of </w:t>
+      </w:r>
+      <w:proofErr w:type="spellStart"/>
+      <w:r>
+        <w:rPr>
+          <w:color w:val="000000" w:themeColor="text1"/>
+        </w:rPr>
+        <w:t>PoC</w:t>
+      </w:r>
+      <w:proofErr w:type="spellEnd"/>
+      <w:r>
+        <w:rPr>
+          <w:color w:val="000000" w:themeColor="text1"/>
+        </w:rPr>
+        <w:t>, or how to link it to the user stories. Is this a process like elaboration - testing the functionality??</w:t>
+      </w:r>
+    </w:p>
+    <w:p>
+      <w:pPr>
+        <w:rPr>
+          <w:color w:val="000000" w:themeColor="text1"/>
+        </w:rPr>
+      </w:pPr>
+      <w:r>
+        <w:rPr>
+          <w:color w:val="000000" w:themeColor="text1"/>
+        </w:rPr>
+        <w:t xml:space="preserve">Started to use the project management on </w:t>
+      </w:r>
+      <w:proofErr w:type="spellStart"/>
+      <w:r>
+        <w:rPr>
+          <w:color w:val="000000" w:themeColor="text1"/>
+        </w:rPr>
+        <w:t>github</w:t>
+      </w:r>
+      <w:proofErr w:type="spellEnd"/>
+      <w:r>
+        <w:rPr>
+          <w:color w:val="000000" w:themeColor="text1"/>
+        </w:rPr>
+        <w:t>, but can’t see how to do this within the project tab. It seems like just columns where you can move tasks. Might just list out tests in learning journal?</w:t>
+      </w:r>
+    </w:p>
+    <w:p>
+      <w:pPr>
+        <w:rPr>
+          <w:color w:val="000000" w:themeColor="text1"/>
+        </w:rPr>
+      </w:pPr>
+      <w:r>
+        <w:rPr>
+          <w:color w:val="000000" w:themeColor="text1"/>
+        </w:rPr>
+        <w:t xml:space="preserve">Did add an initial issue identified in elaboration, that </w:t>
+      </w:r>
+      <w:proofErr w:type="spellStart"/>
+      <w:r>
+        <w:rPr>
+          <w:color w:val="000000" w:themeColor="text1"/>
+        </w:rPr>
+        <w:t>urls</w:t>
+      </w:r>
+      <w:proofErr w:type="spellEnd"/>
+      <w:r>
+        <w:rPr>
+          <w:color w:val="000000" w:themeColor="text1"/>
+        </w:rPr>
+        <w:t xml:space="preserve"> cannot be copied to </w:t>
+      </w:r>
+      <w:proofErr w:type="spellStart"/>
+      <w:r>
+        <w:rPr>
+          <w:color w:val="000000" w:themeColor="text1"/>
+        </w:rPr>
+        <w:t>Voyant</w:t>
+      </w:r>
+      <w:proofErr w:type="spellEnd"/>
+      <w:r>
+        <w:rPr>
+          <w:color w:val="000000" w:themeColor="text1"/>
+        </w:rPr>
+        <w:t xml:space="preserve">. It works better with uploading pdf sources. I added this in the issue tab in </w:t>
+      </w:r>
+      <w:proofErr w:type="spellStart"/>
+      <w:r>
+        <w:rPr>
+          <w:color w:val="000000" w:themeColor="text1"/>
+        </w:rPr>
+        <w:t>PoC</w:t>
+      </w:r>
+      <w:proofErr w:type="spellEnd"/>
+      <w:r>
+        <w:rPr>
+          <w:color w:val="000000" w:themeColor="text1"/>
+        </w:rPr>
+        <w:t xml:space="preserve"> </w:t>
+      </w:r>
+      <w:proofErr w:type="spellStart"/>
+      <w:r>
+        <w:rPr>
+          <w:color w:val="000000" w:themeColor="text1"/>
+        </w:rPr>
+        <w:t>repositry</w:t>
+      </w:r>
+      <w:proofErr w:type="spellEnd"/>
+      <w:r>
+        <w:rPr>
+          <w:color w:val="000000" w:themeColor="text1"/>
+        </w:rPr>
+        <w:t xml:space="preserve">, and will continue to add issues. But this tab is not linked with the project tab. </w:t>
+      </w:r>
+    </w:p>
+    <w:p>
+      <w:pPr>
+        <w:pBdr>
+          <w:top w:val="none" w:sz="0" w:space="0" w:color="auto"/>
+          <w:left w:val="none" w:sz="0" w:space="0" w:color="auto"/>
+          <w:bottom w:val="none" w:sz="0" w:space="0" w:color="auto"/>
+          <w:right w:val="none" w:sz="0" w:space="0" w:color="auto"/>
+          <w:between w:val="none" w:sz="0" w:space="0" w:color="auto"/>
+        </w:pBdr>
+        <w:spacing w:line="240" w:lineRule="auto"/>
+        <w:rPr>
+          <w:rFonts w:ascii="Times New Roman" w:eastAsia="Times New Roman" w:hAnsi="Times New Roman" w:cs="Times New Roman"/>
           <w:sz w:val="24"/>
           <w:szCs w:val="24"/>
-        </w:rPr>
-      </w:pPr>
-      <w:r>
-        <w:rPr>
-          <w:b/>
-          <w:bCs/>
+          <w:lang w:val="en-AU" w:eastAsia="en-AU"/>
+        </w:rPr>
+      </w:pPr>
+      <w:r>
+        <w:rPr>
+          <w:rFonts w:eastAsia="Times New Roman"/>
           <w:color w:val="000000"/>
           <w:u w:val="single"/>
-          <w:lang w:eastAsia="en-AU"/>
-        </w:rPr>
-        <w:t>Latex codes ongoing</w:t>
-      </w:r>
-    </w:p>
-    <w:tbl>
-      <w:tblPr>
-        <w:tblW w:w="0" w:type="auto"/>
-        <w:tblCellSpacing w:w="0" w:type="dxa"/>
-        <w:tblBorders>
-          <w:top w:val="single" w:sz="4" w:space="0" w:color="000000"/>
-          <w:left w:val="single" w:sz="4" w:space="0" w:color="000000"/>
-          <w:bottom w:val="single" w:sz="4" w:space="0" w:color="000000"/>
-          <w:right w:val="single" w:sz="4" w:space="0" w:color="000000"/>
-          <w:insideH w:val="single" w:sz="4" w:space="0" w:color="000000"/>
-          <w:insideV w:val="single" w:sz="4" w:space="0" w:color="000000"/>
-        </w:tblBorders>
-        <w:tblLook w:val="04A0" w:firstRow="1" w:lastRow="0" w:firstColumn="1" w:lastColumn="0" w:noHBand="0" w:noVBand="1"/>
-      </w:tblPr>
-      <w:tblGrid>
-        <w:gridCol w:w="4621"/>
-        <w:gridCol w:w="4621"/>
-      </w:tblGrid>
-      <w:tr>
-        <w:trPr>
-          <w:tblCellSpacing w:w="0" w:type="dxa"/>
-        </w:trPr>
-        <w:tc>
-          <w:tcPr>
-            <w:tcW w:w="4621" w:type="dxa"/>
-            <w:tcBorders>
-              <w:top w:val="single" w:sz="4" w:space="0" w:color="000000"/>
-              <w:left w:val="single" w:sz="4" w:space="0" w:color="000000"/>
-              <w:bottom w:val="single" w:sz="4" w:space="0" w:color="000000"/>
-              <w:right w:val="single" w:sz="4" w:space="0" w:color="000000"/>
-            </w:tcBorders>
-            <w:vAlign w:val="center"/>
-          </w:tcPr>
-          <w:p>
-            <w:pPr>
-              <w:spacing w:after="0" w:line="240" w:lineRule="auto"/>
-            </w:pPr>
-            <w:r>
-              <w:rPr>
-                <w:b/>
-                <w:bCs/>
-                <w:color w:val="000000"/>
-                <w:lang w:eastAsia="en-AU"/>
-              </w:rPr>
-              <w:t>Code</w:t>
-            </w:r>
-          </w:p>
-        </w:tc>
-        <w:tc>
-          <w:tcPr>
-            <w:tcW w:w="4621" w:type="dxa"/>
-            <w:tcBorders>
-              <w:top w:val="single" w:sz="4" w:space="0" w:color="000000"/>
-              <w:left w:val="single" w:sz="4" w:space="0" w:color="000000"/>
-              <w:bottom w:val="single" w:sz="4" w:space="0" w:color="000000"/>
-              <w:right w:val="single" w:sz="4" w:space="0" w:color="000000"/>
-            </w:tcBorders>
-            <w:vAlign w:val="center"/>
-          </w:tcPr>
-          <w:p>
-            <w:pPr>
-              <w:spacing w:after="0" w:line="240" w:lineRule="auto"/>
-            </w:pPr>
-            <w:r>
-              <w:rPr>
-                <w:b/>
-                <w:bCs/>
-                <w:color w:val="000000"/>
-                <w:lang w:eastAsia="en-AU"/>
-              </w:rPr>
-              <w:t>Function</w:t>
-            </w:r>
-          </w:p>
-        </w:tc>
-      </w:tr>
-      <w:tr>
-        <w:trPr>
-          <w:tblCellSpacing w:w="0" w:type="dxa"/>
-        </w:trPr>
-        <w:tc>
-          <w:tcPr>
-            <w:tcW w:w="4621" w:type="dxa"/>
-            <w:tcBorders>
-              <w:top w:val="single" w:sz="4" w:space="0" w:color="000000"/>
-              <w:left w:val="single" w:sz="4" w:space="0" w:color="000000"/>
-              <w:bottom w:val="single" w:sz="4" w:space="0" w:color="000000"/>
-              <w:right w:val="single" w:sz="4" w:space="0" w:color="000000"/>
-            </w:tcBorders>
-            <w:vAlign w:val="center"/>
-          </w:tcPr>
-          <w:p>
-            <w:pPr>
-              <w:spacing w:after="0" w:line="240" w:lineRule="auto"/>
-            </w:pPr>
-            <w:r>
-              <w:rPr>
-                <w:color w:val="000000"/>
-                <w:lang w:eastAsia="en-AU"/>
-              </w:rPr>
-              <w:t>\section</w:t>
-            </w:r>
-          </w:p>
-        </w:tc>
-        <w:tc>
-          <w:tcPr>
-            <w:tcW w:w="4621" w:type="dxa"/>
-            <w:tcBorders>
-              <w:top w:val="single" w:sz="4" w:space="0" w:color="000000"/>
-              <w:left w:val="single" w:sz="4" w:space="0" w:color="000000"/>
-              <w:bottom w:val="single" w:sz="4" w:space="0" w:color="000000"/>
-              <w:right w:val="single" w:sz="4" w:space="0" w:color="000000"/>
-            </w:tcBorders>
-            <w:vAlign w:val="center"/>
-          </w:tcPr>
-          <w:p>
-            <w:pPr>
-              <w:spacing w:after="0" w:line="240" w:lineRule="auto"/>
-            </w:pPr>
-            <w:r>
-              <w:rPr>
-                <w:color w:val="000000"/>
-                <w:lang w:eastAsia="en-AU"/>
-              </w:rPr>
-              <w:t>section heading</w:t>
-            </w:r>
-          </w:p>
-        </w:tc>
-      </w:tr>
-      <w:tr>
-        <w:trPr>
-          <w:tblCellSpacing w:w="0" w:type="dxa"/>
-        </w:trPr>
-        <w:tc>
-          <w:tcPr>
-            <w:tcW w:w="4621" w:type="dxa"/>
-            <w:tcBorders>
-              <w:top w:val="single" w:sz="4" w:space="0" w:color="000000"/>
-              <w:left w:val="single" w:sz="4" w:space="0" w:color="000000"/>
-              <w:bottom w:val="single" w:sz="4" w:space="0" w:color="000000"/>
-              <w:right w:val="single" w:sz="4" w:space="0" w:color="000000"/>
-            </w:tcBorders>
-            <w:vAlign w:val="center"/>
-          </w:tcPr>
-          <w:p>
-            <w:pPr>
-              <w:spacing w:after="0" w:line="240" w:lineRule="auto"/>
-            </w:pPr>
-            <w:r>
-              <w:rPr>
-                <w:color w:val="000000"/>
-                <w:lang w:eastAsia="en-AU"/>
-              </w:rPr>
-              <w:t>\\</w:t>
-            </w:r>
-          </w:p>
-        </w:tc>
-        <w:tc>
-          <w:tcPr>
-            <w:tcW w:w="4621" w:type="dxa"/>
-            <w:tcBorders>
-              <w:top w:val="single" w:sz="4" w:space="0" w:color="000000"/>
-              <w:left w:val="single" w:sz="4" w:space="0" w:color="000000"/>
-              <w:bottom w:val="single" w:sz="4" w:space="0" w:color="000000"/>
-              <w:right w:val="single" w:sz="4" w:space="0" w:color="000000"/>
-            </w:tcBorders>
-            <w:vAlign w:val="center"/>
-          </w:tcPr>
-          <w:p>
-            <w:pPr>
-              <w:spacing w:after="0" w:line="240" w:lineRule="auto"/>
-            </w:pPr>
-            <w:r>
-              <w:rPr>
-                <w:color w:val="000000"/>
-                <w:lang w:eastAsia="en-AU"/>
-              </w:rPr>
-              <w:t>vertical line break (manual)</w:t>
-            </w:r>
-          </w:p>
-        </w:tc>
-      </w:tr>
-      <w:tr>
-        <w:trPr>
-          <w:tblCellSpacing w:w="0" w:type="dxa"/>
-        </w:trPr>
-        <w:tc>
-          <w:tcPr>
-            <w:tcW w:w="4621" w:type="dxa"/>
-            <w:tcBorders>
-              <w:top w:val="single" w:sz="4" w:space="0" w:color="000000"/>
-              <w:left w:val="single" w:sz="4" w:space="0" w:color="000000"/>
-              <w:bottom w:val="single" w:sz="4" w:space="0" w:color="000000"/>
-              <w:right w:val="single" w:sz="4" w:space="0" w:color="000000"/>
-            </w:tcBorders>
-            <w:vAlign w:val="center"/>
-          </w:tcPr>
-          <w:p>
-            <w:pPr>
-              <w:spacing w:after="0" w:line="240" w:lineRule="auto"/>
-            </w:pPr>
-            <w:r>
-              <w:rPr>
-                <w:color w:val="000000"/>
-                <w:lang w:eastAsia="en-AU"/>
-              </w:rPr>
-              <w:t>\textbf</w:t>
-            </w:r>
-          </w:p>
-        </w:tc>
-        <w:tc>
-          <w:tcPr>
-            <w:tcW w:w="4621" w:type="dxa"/>
-            <w:tcBorders>
-              <w:top w:val="single" w:sz="4" w:space="0" w:color="000000"/>
-              <w:left w:val="single" w:sz="4" w:space="0" w:color="000000"/>
-              <w:bottom w:val="single" w:sz="4" w:space="0" w:color="000000"/>
-              <w:right w:val="single" w:sz="4" w:space="0" w:color="000000"/>
-            </w:tcBorders>
-            <w:vAlign w:val="center"/>
-          </w:tcPr>
-          <w:p>
-            <w:pPr>
-              <w:spacing w:after="0" w:line="240" w:lineRule="auto"/>
-            </w:pPr>
-            <w:r>
-              <w:rPr>
-                <w:color w:val="000000"/>
-                <w:lang w:eastAsia="en-AU"/>
-              </w:rPr>
-              <w:t>bolden text</w:t>
-            </w:r>
-          </w:p>
-        </w:tc>
-      </w:tr>
-      <w:tr>
-        <w:trPr>
-          <w:tblCellSpacing w:w="0" w:type="dxa"/>
-        </w:trPr>
-        <w:tc>
-          <w:tcPr>
-            <w:tcW w:w="4621" w:type="dxa"/>
-            <w:tcBorders>
-              <w:top w:val="single" w:sz="4" w:space="0" w:color="000000"/>
-              <w:left w:val="single" w:sz="4" w:space="0" w:color="000000"/>
-              <w:bottom w:val="single" w:sz="4" w:space="0" w:color="000000"/>
-              <w:right w:val="single" w:sz="4" w:space="0" w:color="000000"/>
-            </w:tcBorders>
-            <w:vAlign w:val="center"/>
-          </w:tcPr>
-          <w:p>
-            <w:pPr>
-              <w:spacing w:after="0" w:line="240" w:lineRule="auto"/>
-            </w:pPr>
-            <w:r>
-              <w:rPr>
-                <w:color w:val="000000"/>
-                <w:lang w:eastAsia="en-AU"/>
-              </w:rPr>
-              <w:t>\begin{itemize}</w:t>
-            </w:r>
-          </w:p>
-          <w:p>
-            <w:pPr>
-              <w:spacing w:after="0" w:line="240" w:lineRule="auto"/>
-            </w:pPr>
-            <w:r>
-              <w:rPr>
-                <w:color w:val="000000"/>
-                <w:lang w:eastAsia="en-AU"/>
-              </w:rPr>
-              <w:t>\item</w:t>
-            </w:r>
-          </w:p>
-          <w:p>
-            <w:pPr>
-              <w:spacing w:after="0" w:line="240" w:lineRule="auto"/>
-            </w:pPr>
-            <w:r>
-              <w:rPr>
-                <w:color w:val="000000"/>
-                <w:lang w:eastAsia="en-AU"/>
-              </w:rPr>
-              <w:t>\end{itemize]</w:t>
-            </w:r>
-          </w:p>
-        </w:tc>
-        <w:tc>
-          <w:tcPr>
-            <w:tcW w:w="4621" w:type="dxa"/>
-            <w:tcBorders>
-              <w:top w:val="single" w:sz="4" w:space="0" w:color="000000"/>
-              <w:left w:val="single" w:sz="4" w:space="0" w:color="000000"/>
-              <w:bottom w:val="single" w:sz="4" w:space="0" w:color="000000"/>
-              <w:right w:val="single" w:sz="4" w:space="0" w:color="000000"/>
-            </w:tcBorders>
-            <w:vAlign w:val="center"/>
-          </w:tcPr>
-          <w:p>
-            <w:pPr>
-              <w:spacing w:after="0" w:line="240" w:lineRule="auto"/>
-            </w:pPr>
-            <w:r>
-              <w:rPr>
-                <w:color w:val="000000"/>
-                <w:lang w:eastAsia="en-AU"/>
-              </w:rPr>
-              <w:t>making bullet point list</w:t>
-            </w:r>
-          </w:p>
-        </w:tc>
-      </w:tr>
-      <w:tr>
-        <w:trPr>
-          <w:trHeight w:val="507"/>
-          <w:tblCellSpacing w:w="0" w:type="dxa"/>
-        </w:trPr>
-        <w:tc>
-          <w:tcPr>
-            <w:tcW w:w="4621" w:type="dxa"/>
-            <w:vMerge w:val="restart"/>
-            <w:tcBorders>
-              <w:top w:val="single" w:sz="4" w:space="0" w:color="000000"/>
-              <w:left w:val="single" w:sz="4" w:space="0" w:color="000000"/>
-              <w:bottom w:val="single" w:sz="4" w:space="0" w:color="000000"/>
-              <w:right w:val="single" w:sz="4" w:space="0" w:color="000000"/>
-            </w:tcBorders>
-            <w:vAlign w:val="center"/>
-          </w:tcPr>
-          <w:p>
-            <w:pPr>
-              <w:tabs>
-                <w:tab w:val="left" w:pos="9027"/>
-              </w:tabs>
-              <w:spacing w:line="253" w:lineRule="atLeast"/>
-            </w:pPr>
-            <w:r>
-              <w:rPr>
-                <w:szCs w:val="24"/>
-              </w:rPr>
-              <w:t>\setlength{\parindent}{0em}</w:t>
-            </w:r>
-          </w:p>
-          <w:p>
-            <w:pPr>
-              <w:spacing w:after="0" w:line="240" w:lineRule="auto"/>
-              <w:rPr>
-                <w:color w:val="000000"/>
-              </w:rPr>
-            </w:pPr>
-          </w:p>
-        </w:tc>
-        <w:tc>
-          <w:tcPr>
-            <w:tcW w:w="4621" w:type="dxa"/>
-            <w:vMerge w:val="restart"/>
-            <w:tcBorders>
-              <w:top w:val="single" w:sz="4" w:space="0" w:color="000000"/>
-              <w:left w:val="single" w:sz="4" w:space="0" w:color="000000"/>
-              <w:bottom w:val="single" w:sz="4" w:space="0" w:color="000000"/>
-              <w:right w:val="single" w:sz="4" w:space="0" w:color="000000"/>
-            </w:tcBorders>
-            <w:vAlign w:val="center"/>
-          </w:tcPr>
-          <w:p>
-            <w:pPr>
-              <w:spacing w:after="0" w:line="240" w:lineRule="auto"/>
-              <w:rPr>
-                <w:color w:val="000000"/>
-              </w:rPr>
-            </w:pPr>
-            <w:r>
-              <w:rPr>
-                <w:szCs w:val="24"/>
-              </w:rPr>
-              <w:t xml:space="preserve">sets the indent length of a paragraph </w:t>
-            </w:r>
-          </w:p>
-        </w:tc>
-      </w:tr>
-      <w:tr>
-        <w:trPr>
-          <w:trHeight w:val="453"/>
-          <w:tblCellSpacing w:w="0" w:type="dxa"/>
-        </w:trPr>
-        <w:tc>
-          <w:tcPr>
-            <w:tcW w:w="4621" w:type="dxa"/>
-            <w:vMerge w:val="restart"/>
-            <w:tcBorders>
-              <w:top w:val="single" w:sz="4" w:space="0" w:color="000000"/>
-              <w:left w:val="single" w:sz="4" w:space="0" w:color="000000"/>
-              <w:bottom w:val="single" w:sz="4" w:space="0" w:color="000000"/>
-              <w:right w:val="single" w:sz="4" w:space="0" w:color="000000"/>
-            </w:tcBorders>
-            <w:vAlign w:val="center"/>
-          </w:tcPr>
-          <w:p>
-            <w:pPr>
-              <w:tabs>
-                <w:tab w:val="left" w:pos="9027"/>
-              </w:tabs>
-              <w:spacing w:line="253" w:lineRule="atLeast"/>
-            </w:pPr>
-            <w:r>
-              <w:rPr>
-                <w:szCs w:val="24"/>
-              </w:rPr>
-              <w:t>\setlength{\parskip}{1em}</w:t>
-            </w:r>
-          </w:p>
-        </w:tc>
-        <w:tc>
-          <w:tcPr>
-            <w:tcW w:w="4621" w:type="dxa"/>
-            <w:vMerge w:val="restart"/>
-            <w:tcBorders>
-              <w:top w:val="single" w:sz="4" w:space="0" w:color="000000"/>
-              <w:left w:val="single" w:sz="4" w:space="0" w:color="000000"/>
-              <w:bottom w:val="single" w:sz="4" w:space="0" w:color="000000"/>
-              <w:right w:val="single" w:sz="4" w:space="0" w:color="000000"/>
-            </w:tcBorders>
-            <w:vAlign w:val="center"/>
-          </w:tcPr>
-          <w:p>
-            <w:pPr>
-              <w:spacing w:after="0" w:line="240" w:lineRule="auto"/>
-              <w:rPr>
-                <w:color w:val="000000"/>
-              </w:rPr>
-            </w:pPr>
-            <w:r>
-              <w:rPr>
-                <w:szCs w:val="24"/>
-              </w:rPr>
-              <w:t>sets the whitespace between paragraphs</w:t>
-            </w:r>
-          </w:p>
-        </w:tc>
-      </w:tr>
-    </w:tbl>
+          <w:lang w:val="en-AU" w:eastAsia="en-AU"/>
+        </w:rPr>
+        <w:t xml:space="preserve">Proof of concept - </w:t>
+      </w:r>
+      <w:r>
+        <w:rPr>
+          <w:rFonts w:eastAsia="Times New Roman"/>
+          <w:color w:val="000000"/>
+          <w:u w:val="single"/>
+          <w:lang w:val="en-AU" w:eastAsia="en-AU"/>
+        </w:rPr>
+        <w:t>update</w:t>
+      </w:r>
+      <w:bookmarkStart w:id="0" w:name="_GoBack"/>
+      <w:bookmarkEnd w:id="0"/>
+      <w:r>
+        <w:rPr>
+          <w:rFonts w:eastAsia="Times New Roman"/>
+          <w:color w:val="000000"/>
+          <w:u w:val="single"/>
+          <w:lang w:val="en-AU" w:eastAsia="en-AU"/>
+        </w:rPr>
+        <w:t xml:space="preserve"> 2</w:t>
+      </w:r>
+    </w:p>
+    <w:p>
+      <w:pPr>
+        <w:pBdr>
+          <w:top w:val="none" w:sz="0" w:space="0" w:color="auto"/>
+          <w:left w:val="none" w:sz="0" w:space="0" w:color="auto"/>
+          <w:bottom w:val="none" w:sz="0" w:space="0" w:color="auto"/>
+          <w:right w:val="none" w:sz="0" w:space="0" w:color="auto"/>
+          <w:between w:val="none" w:sz="0" w:space="0" w:color="auto"/>
+        </w:pBdr>
+        <w:spacing w:line="240" w:lineRule="auto"/>
+        <w:rPr>
+          <w:rFonts w:ascii="Times New Roman" w:eastAsia="Times New Roman" w:hAnsi="Times New Roman" w:cs="Times New Roman"/>
+          <w:sz w:val="24"/>
+          <w:szCs w:val="24"/>
+          <w:lang w:val="en-AU" w:eastAsia="en-AU"/>
+        </w:rPr>
+      </w:pPr>
+      <w:proofErr w:type="gramStart"/>
+      <w:r>
+        <w:rPr>
+          <w:rFonts w:eastAsia="Times New Roman"/>
+          <w:color w:val="000000"/>
+          <w:lang w:val="en-AU" w:eastAsia="en-AU"/>
+        </w:rPr>
+        <w:t>Got some feedback from Osmond after I offered a few comments on his proof of concept design.</w:t>
+      </w:r>
+      <w:proofErr w:type="gramEnd"/>
+      <w:r>
+        <w:rPr>
+          <w:rFonts w:eastAsia="Times New Roman"/>
+          <w:color w:val="000000"/>
+          <w:lang w:val="en-AU" w:eastAsia="en-AU"/>
+        </w:rPr>
+        <w:t xml:space="preserve"> He recommended </w:t>
+      </w:r>
+      <w:proofErr w:type="gramStart"/>
+      <w:r>
+        <w:rPr>
+          <w:rFonts w:eastAsia="Times New Roman"/>
+          <w:color w:val="000000"/>
+          <w:lang w:val="en-AU" w:eastAsia="en-AU"/>
+        </w:rPr>
+        <w:t>to specify</w:t>
+      </w:r>
+      <w:proofErr w:type="gramEnd"/>
+      <w:r>
+        <w:rPr>
+          <w:rFonts w:eastAsia="Times New Roman"/>
+          <w:color w:val="000000"/>
+          <w:lang w:val="en-AU" w:eastAsia="en-AU"/>
+        </w:rPr>
+        <w:t xml:space="preserve"> what user stories were essential for the </w:t>
+      </w:r>
+      <w:proofErr w:type="spellStart"/>
+      <w:r>
+        <w:rPr>
+          <w:rFonts w:eastAsia="Times New Roman"/>
+          <w:color w:val="000000"/>
+          <w:lang w:val="en-AU" w:eastAsia="en-AU"/>
+        </w:rPr>
+        <w:t>PoC</w:t>
+      </w:r>
+      <w:proofErr w:type="spellEnd"/>
+      <w:r>
+        <w:rPr>
+          <w:rFonts w:eastAsia="Times New Roman"/>
+          <w:color w:val="000000"/>
+          <w:lang w:val="en-AU" w:eastAsia="en-AU"/>
+        </w:rPr>
+        <w:t xml:space="preserve"> and which </w:t>
+      </w:r>
+      <w:r>
+        <w:rPr>
+          <w:rFonts w:eastAsia="Times New Roman"/>
+          <w:color w:val="000000"/>
+          <w:lang w:val="en-AU" w:eastAsia="en-AU"/>
+        </w:rPr>
+        <w:lastRenderedPageBreak/>
+        <w:t xml:space="preserve">were just extra. —&gt; took on feedback and created a new section “Notes on User Stories” in overleaf draft. </w:t>
+      </w:r>
+    </w:p>
+    <w:p>
+      <w:pPr>
+        <w:pBdr>
+          <w:top w:val="none" w:sz="0" w:space="0" w:color="auto"/>
+          <w:left w:val="none" w:sz="0" w:space="0" w:color="auto"/>
+          <w:bottom w:val="none" w:sz="0" w:space="0" w:color="auto"/>
+          <w:right w:val="none" w:sz="0" w:space="0" w:color="auto"/>
+          <w:between w:val="none" w:sz="0" w:space="0" w:color="auto"/>
+        </w:pBdr>
+        <w:spacing w:line="240" w:lineRule="auto"/>
+        <w:rPr>
+          <w:rFonts w:ascii="Times New Roman" w:eastAsia="Times New Roman" w:hAnsi="Times New Roman" w:cs="Times New Roman"/>
+          <w:sz w:val="24"/>
+          <w:szCs w:val="24"/>
+          <w:lang w:val="en-AU" w:eastAsia="en-AU"/>
+        </w:rPr>
+      </w:pPr>
+      <w:proofErr w:type="gramStart"/>
+      <w:r>
+        <w:rPr>
+          <w:rFonts w:eastAsia="Times New Roman"/>
+          <w:color w:val="000000"/>
+          <w:lang w:val="en-AU" w:eastAsia="en-AU"/>
+        </w:rPr>
+        <w:t>Essential user stories - identifying commonalities and storing sources.</w:t>
+      </w:r>
+      <w:proofErr w:type="gramEnd"/>
+      <w:r>
+        <w:rPr>
+          <w:rFonts w:eastAsia="Times New Roman"/>
+          <w:color w:val="000000"/>
+          <w:lang w:val="en-AU" w:eastAsia="en-AU"/>
+        </w:rPr>
+        <w:t xml:space="preserve"> These user stories link to the central aim of being able to compare multiple sources at once and storing them in a single place for more efficient use. </w:t>
+      </w:r>
+    </w:p>
+    <w:p>
+      <w:pPr>
+        <w:pBdr>
+          <w:top w:val="none" w:sz="0" w:space="0" w:color="auto"/>
+          <w:left w:val="none" w:sz="0" w:space="0" w:color="auto"/>
+          <w:bottom w:val="none" w:sz="0" w:space="0" w:color="auto"/>
+          <w:right w:val="none" w:sz="0" w:space="0" w:color="auto"/>
+          <w:between w:val="none" w:sz="0" w:space="0" w:color="auto"/>
+        </w:pBdr>
+        <w:spacing w:line="240" w:lineRule="auto"/>
+        <w:rPr>
+          <w:rFonts w:ascii="Times New Roman" w:eastAsia="Times New Roman" w:hAnsi="Times New Roman" w:cs="Times New Roman"/>
+          <w:sz w:val="24"/>
+          <w:szCs w:val="24"/>
+          <w:lang w:val="en-AU" w:eastAsia="en-AU"/>
+        </w:rPr>
+      </w:pPr>
+      <w:r>
+        <w:rPr>
+          <w:rFonts w:eastAsia="Times New Roman"/>
+          <w:color w:val="000000"/>
+          <w:lang w:val="en-AU" w:eastAsia="en-AU"/>
+        </w:rPr>
+        <w:t xml:space="preserve">Extra user stories - extracting information and exporting metadata are also crucial to the </w:t>
+      </w:r>
+      <w:proofErr w:type="spellStart"/>
+      <w:r>
+        <w:rPr>
+          <w:rFonts w:eastAsia="Times New Roman"/>
+          <w:color w:val="000000"/>
+          <w:lang w:val="en-AU" w:eastAsia="en-AU"/>
+        </w:rPr>
+        <w:t>PoC</w:t>
+      </w:r>
+      <w:proofErr w:type="spellEnd"/>
+      <w:r>
+        <w:rPr>
+          <w:rFonts w:eastAsia="Times New Roman"/>
+          <w:color w:val="000000"/>
+          <w:lang w:val="en-AU" w:eastAsia="en-AU"/>
+        </w:rPr>
+        <w:t xml:space="preserve"> in terms of functionality. But they are there to make the entire process more efficient. The annotations and grouping </w:t>
+      </w:r>
+      <w:proofErr w:type="gramStart"/>
+      <w:r>
+        <w:rPr>
+          <w:rFonts w:eastAsia="Times New Roman"/>
+          <w:color w:val="000000"/>
+          <w:lang w:val="en-AU" w:eastAsia="en-AU"/>
+        </w:rPr>
+        <w:t>are</w:t>
+      </w:r>
+      <w:proofErr w:type="gramEnd"/>
+      <w:r>
+        <w:rPr>
+          <w:rFonts w:eastAsia="Times New Roman"/>
+          <w:color w:val="000000"/>
+          <w:lang w:val="en-AU" w:eastAsia="en-AU"/>
+        </w:rPr>
+        <w:t xml:space="preserve"> not essential overall but help make the process more impressive as they are helpful for researchers referring to work in future. </w:t>
+      </w:r>
+    </w:p>
+    <w:p>
+      <w:pPr>
+        <w:pBdr>
+          <w:top w:val="none" w:sz="0" w:space="0" w:color="auto"/>
+          <w:left w:val="none" w:sz="0" w:space="0" w:color="auto"/>
+          <w:bottom w:val="none" w:sz="0" w:space="0" w:color="auto"/>
+          <w:right w:val="none" w:sz="0" w:space="0" w:color="auto"/>
+          <w:between w:val="none" w:sz="0" w:space="0" w:color="auto"/>
+        </w:pBdr>
+        <w:spacing w:line="240" w:lineRule="auto"/>
+        <w:rPr>
+          <w:rFonts w:ascii="Times New Roman" w:eastAsia="Times New Roman" w:hAnsi="Times New Roman" w:cs="Times New Roman"/>
+          <w:sz w:val="24"/>
+          <w:szCs w:val="24"/>
+          <w:lang w:val="en-AU" w:eastAsia="en-AU"/>
+        </w:rPr>
+      </w:pPr>
+      <w:proofErr w:type="gramStart"/>
+      <w:r>
+        <w:rPr>
+          <w:rFonts w:eastAsia="Times New Roman"/>
+          <w:color w:val="000000"/>
+          <w:lang w:val="en-AU" w:eastAsia="en-AU"/>
+        </w:rPr>
+        <w:t xml:space="preserve">After completing this section, committed to </w:t>
+      </w:r>
+      <w:proofErr w:type="spellStart"/>
+      <w:r>
+        <w:rPr>
+          <w:rFonts w:eastAsia="Times New Roman"/>
+          <w:color w:val="000000"/>
+          <w:lang w:val="en-AU" w:eastAsia="en-AU"/>
+        </w:rPr>
+        <w:t>github</w:t>
+      </w:r>
+      <w:proofErr w:type="spellEnd"/>
+      <w:r>
+        <w:rPr>
+          <w:rFonts w:eastAsia="Times New Roman"/>
+          <w:color w:val="000000"/>
+          <w:lang w:val="en-AU" w:eastAsia="en-AU"/>
+        </w:rPr>
+        <w:t>.</w:t>
+      </w:r>
+      <w:proofErr w:type="gramEnd"/>
+    </w:p>
+    <w:p>
+      <w:pPr>
+        <w:pBdr>
+          <w:top w:val="none" w:sz="0" w:space="0" w:color="auto"/>
+          <w:left w:val="none" w:sz="0" w:space="0" w:color="auto"/>
+          <w:bottom w:val="none" w:sz="0" w:space="0" w:color="auto"/>
+          <w:right w:val="none" w:sz="0" w:space="0" w:color="auto"/>
+          <w:between w:val="none" w:sz="0" w:space="0" w:color="auto"/>
+        </w:pBdr>
+        <w:spacing w:line="240" w:lineRule="auto"/>
+        <w:rPr>
+          <w:rFonts w:ascii="Times New Roman" w:eastAsia="Times New Roman" w:hAnsi="Times New Roman" w:cs="Times New Roman"/>
+          <w:sz w:val="24"/>
+          <w:szCs w:val="24"/>
+          <w:lang w:val="en-AU" w:eastAsia="en-AU"/>
+        </w:rPr>
+      </w:pPr>
+      <w:r>
+        <w:rPr>
+          <w:rFonts w:eastAsia="Times New Roman"/>
+          <w:color w:val="000000"/>
+          <w:u w:val="single"/>
+          <w:lang w:val="en-AU" w:eastAsia="en-AU"/>
+        </w:rPr>
+        <w:t>Quality Assurance</w:t>
+      </w:r>
+    </w:p>
+    <w:p>
+      <w:pPr>
+        <w:pBdr>
+          <w:top w:val="none" w:sz="0" w:space="0" w:color="auto"/>
+          <w:left w:val="none" w:sz="0" w:space="0" w:color="auto"/>
+          <w:bottom w:val="none" w:sz="0" w:space="0" w:color="auto"/>
+          <w:right w:val="none" w:sz="0" w:space="0" w:color="auto"/>
+          <w:between w:val="none" w:sz="0" w:space="0" w:color="auto"/>
+        </w:pBdr>
+        <w:spacing w:line="240" w:lineRule="auto"/>
+        <w:rPr>
+          <w:rFonts w:ascii="Times New Roman" w:eastAsia="Times New Roman" w:hAnsi="Times New Roman" w:cs="Times New Roman"/>
+          <w:sz w:val="24"/>
+          <w:szCs w:val="24"/>
+          <w:lang w:val="en-AU" w:eastAsia="en-AU"/>
+        </w:rPr>
+      </w:pPr>
+      <w:r>
+        <w:rPr>
+          <w:rFonts w:eastAsia="Times New Roman"/>
+          <w:color w:val="000000"/>
+          <w:lang w:val="en-AU" w:eastAsia="en-AU"/>
+        </w:rPr>
+        <w:t>Still not sure exactly what I need to do in this section but specified what the tool/program needs to do to be successful. They are the following:</w:t>
+      </w:r>
+    </w:p>
+    <w:p>
+      <w:pPr>
+        <w:pBdr>
+          <w:top w:val="none" w:sz="0" w:space="0" w:color="auto"/>
+          <w:left w:val="none" w:sz="0" w:space="0" w:color="auto"/>
+          <w:bottom w:val="none" w:sz="0" w:space="0" w:color="auto"/>
+          <w:right w:val="none" w:sz="0" w:space="0" w:color="auto"/>
+          <w:between w:val="none" w:sz="0" w:space="0" w:color="auto"/>
+        </w:pBdr>
+        <w:spacing w:line="240" w:lineRule="auto"/>
+        <w:rPr>
+          <w:rFonts w:ascii="Times New Roman" w:eastAsia="Times New Roman" w:hAnsi="Times New Roman" w:cs="Times New Roman"/>
+          <w:sz w:val="24"/>
+          <w:szCs w:val="24"/>
+          <w:lang w:val="en-AU" w:eastAsia="en-AU"/>
+        </w:rPr>
+      </w:pPr>
+      <w:r>
+        <w:rPr>
+          <w:rFonts w:eastAsia="Times New Roman"/>
+          <w:color w:val="000000"/>
+          <w:lang w:val="en-AU" w:eastAsia="en-AU"/>
+        </w:rPr>
+        <w:t xml:space="preserve">Identify commonalities - For </w:t>
+      </w:r>
+      <w:proofErr w:type="spellStart"/>
+      <w:r>
+        <w:rPr>
+          <w:rFonts w:eastAsia="Times New Roman"/>
+          <w:color w:val="000000"/>
+          <w:lang w:val="en-AU" w:eastAsia="en-AU"/>
+        </w:rPr>
+        <w:t>Voyant</w:t>
+      </w:r>
+      <w:proofErr w:type="spellEnd"/>
+      <w:r>
+        <w:rPr>
+          <w:rFonts w:eastAsia="Times New Roman"/>
+          <w:color w:val="000000"/>
+          <w:lang w:val="en-AU" w:eastAsia="en-AU"/>
+        </w:rPr>
+        <w:t xml:space="preserve"> to be successful, it must identify commonalities between the different sources. At least 3 key terms will be identified and will be reflected in the trends tool. It must also show where in the source </w:t>
+      </w:r>
+      <w:proofErr w:type="gramStart"/>
+      <w:r>
+        <w:rPr>
+          <w:rFonts w:eastAsia="Times New Roman"/>
+          <w:color w:val="000000"/>
+          <w:lang w:val="en-AU" w:eastAsia="en-AU"/>
+        </w:rPr>
+        <w:t>is each term</w:t>
+      </w:r>
+      <w:proofErr w:type="gramEnd"/>
+      <w:r>
+        <w:rPr>
+          <w:rFonts w:eastAsia="Times New Roman"/>
+          <w:color w:val="000000"/>
+          <w:lang w:val="en-AU" w:eastAsia="en-AU"/>
+        </w:rPr>
+        <w:t xml:space="preserve"> used.</w:t>
+      </w:r>
+    </w:p>
+    <w:p>
+      <w:pPr>
+        <w:pBdr>
+          <w:top w:val="none" w:sz="0" w:space="0" w:color="auto"/>
+          <w:left w:val="none" w:sz="0" w:space="0" w:color="auto"/>
+          <w:bottom w:val="none" w:sz="0" w:space="0" w:color="auto"/>
+          <w:right w:val="none" w:sz="0" w:space="0" w:color="auto"/>
+          <w:between w:val="none" w:sz="0" w:space="0" w:color="auto"/>
+        </w:pBdr>
+        <w:spacing w:line="240" w:lineRule="auto"/>
+        <w:rPr>
+          <w:rFonts w:ascii="Times New Roman" w:eastAsia="Times New Roman" w:hAnsi="Times New Roman" w:cs="Times New Roman"/>
+          <w:sz w:val="24"/>
+          <w:szCs w:val="24"/>
+          <w:lang w:val="en-AU" w:eastAsia="en-AU"/>
+        </w:rPr>
+      </w:pPr>
+      <w:r>
+        <w:rPr>
+          <w:rFonts w:eastAsia="Times New Roman"/>
+          <w:color w:val="000000"/>
+          <w:lang w:val="en-AU" w:eastAsia="en-AU"/>
+        </w:rPr>
+        <w:t xml:space="preserve">Extract Information - For </w:t>
+      </w:r>
+      <w:proofErr w:type="spellStart"/>
+      <w:r>
+        <w:rPr>
+          <w:rFonts w:eastAsia="Times New Roman"/>
+          <w:color w:val="000000"/>
+          <w:lang w:val="en-AU" w:eastAsia="en-AU"/>
+        </w:rPr>
+        <w:t>Zotero</w:t>
+      </w:r>
+      <w:proofErr w:type="spellEnd"/>
+      <w:r>
+        <w:rPr>
+          <w:rFonts w:eastAsia="Times New Roman"/>
+          <w:color w:val="000000"/>
+          <w:lang w:val="en-AU" w:eastAsia="en-AU"/>
+        </w:rPr>
+        <w:t xml:space="preserve"> to be successful, it must be able to extract both the source and the metadata from </w:t>
+      </w:r>
+      <w:proofErr w:type="spellStart"/>
+      <w:r>
+        <w:rPr>
+          <w:rFonts w:eastAsia="Times New Roman"/>
+          <w:color w:val="000000"/>
+          <w:lang w:val="en-AU" w:eastAsia="en-AU"/>
+        </w:rPr>
+        <w:t>Voyant</w:t>
+      </w:r>
+      <w:proofErr w:type="spellEnd"/>
+      <w:r>
+        <w:rPr>
+          <w:rFonts w:eastAsia="Times New Roman"/>
+          <w:color w:val="000000"/>
+          <w:lang w:val="en-AU" w:eastAsia="en-AU"/>
+        </w:rPr>
+        <w:t xml:space="preserve"> in one process. There must not be two separate processes for extracting the source and the metadata. </w:t>
+      </w:r>
+    </w:p>
+    <w:p>
+      <w:pPr>
+        <w:pBdr>
+          <w:top w:val="none" w:sz="0" w:space="0" w:color="auto"/>
+          <w:left w:val="none" w:sz="0" w:space="0" w:color="auto"/>
+          <w:bottom w:val="none" w:sz="0" w:space="0" w:color="auto"/>
+          <w:right w:val="none" w:sz="0" w:space="0" w:color="auto"/>
+          <w:between w:val="none" w:sz="0" w:space="0" w:color="auto"/>
+        </w:pBdr>
+        <w:spacing w:line="240" w:lineRule="auto"/>
+        <w:rPr>
+          <w:rFonts w:ascii="Times New Roman" w:eastAsia="Times New Roman" w:hAnsi="Times New Roman" w:cs="Times New Roman"/>
+          <w:sz w:val="24"/>
+          <w:szCs w:val="24"/>
+          <w:lang w:val="en-AU" w:eastAsia="en-AU"/>
+        </w:rPr>
+      </w:pPr>
+      <w:r>
+        <w:rPr>
+          <w:rFonts w:eastAsia="Times New Roman"/>
+          <w:color w:val="000000"/>
+          <w:lang w:val="en-AU" w:eastAsia="en-AU"/>
+        </w:rPr>
+        <w:t xml:space="preserve">Store Sources - For </w:t>
+      </w:r>
+      <w:proofErr w:type="spellStart"/>
+      <w:r>
+        <w:rPr>
+          <w:rFonts w:eastAsia="Times New Roman"/>
+          <w:color w:val="000000"/>
+          <w:lang w:val="en-AU" w:eastAsia="en-AU"/>
+        </w:rPr>
+        <w:t>Zotero</w:t>
+      </w:r>
+      <w:proofErr w:type="spellEnd"/>
+      <w:r>
+        <w:rPr>
+          <w:rFonts w:eastAsia="Times New Roman"/>
+          <w:color w:val="000000"/>
+          <w:lang w:val="en-AU" w:eastAsia="en-AU"/>
+        </w:rPr>
+        <w:t xml:space="preserve"> to be successful, the source and metadata should be stored within the program library. They should be able to be accessed at future points and the original source (whether it is a website, or a file) can be accessed.</w:t>
+      </w:r>
+    </w:p>
+    <w:p>
+      <w:pPr>
+        <w:pBdr>
+          <w:top w:val="none" w:sz="0" w:space="0" w:color="auto"/>
+          <w:left w:val="none" w:sz="0" w:space="0" w:color="auto"/>
+          <w:bottom w:val="none" w:sz="0" w:space="0" w:color="auto"/>
+          <w:right w:val="none" w:sz="0" w:space="0" w:color="auto"/>
+          <w:between w:val="none" w:sz="0" w:space="0" w:color="auto"/>
+        </w:pBdr>
+        <w:spacing w:line="240" w:lineRule="auto"/>
+        <w:rPr>
+          <w:rFonts w:ascii="Times New Roman" w:eastAsia="Times New Roman" w:hAnsi="Times New Roman" w:cs="Times New Roman"/>
+          <w:sz w:val="24"/>
+          <w:szCs w:val="24"/>
+          <w:lang w:val="en-AU" w:eastAsia="en-AU"/>
+        </w:rPr>
+      </w:pPr>
+      <w:r>
+        <w:rPr>
+          <w:rFonts w:eastAsia="Times New Roman"/>
+          <w:color w:val="000000"/>
+          <w:lang w:val="en-AU" w:eastAsia="en-AU"/>
+        </w:rPr>
+        <w:t xml:space="preserve">Annotation - For </w:t>
+      </w:r>
+      <w:proofErr w:type="spellStart"/>
+      <w:r>
+        <w:rPr>
+          <w:rFonts w:eastAsia="Times New Roman"/>
+          <w:color w:val="000000"/>
+          <w:lang w:val="en-AU" w:eastAsia="en-AU"/>
+        </w:rPr>
+        <w:t>Zotero</w:t>
+      </w:r>
+      <w:proofErr w:type="spellEnd"/>
+      <w:r>
+        <w:rPr>
+          <w:rFonts w:eastAsia="Times New Roman"/>
+          <w:color w:val="000000"/>
+          <w:lang w:val="en-AU" w:eastAsia="en-AU"/>
+        </w:rPr>
+        <w:t xml:space="preserve"> to be successful, annotations should be able to be added to specific sources. These annotations should be saved and can be edited, or updated at future points of time. </w:t>
+      </w:r>
+    </w:p>
+    <w:p>
+      <w:pPr>
+        <w:pBdr>
+          <w:top w:val="none" w:sz="0" w:space="0" w:color="auto"/>
+          <w:left w:val="none" w:sz="0" w:space="0" w:color="auto"/>
+          <w:bottom w:val="none" w:sz="0" w:space="0" w:color="auto"/>
+          <w:right w:val="none" w:sz="0" w:space="0" w:color="auto"/>
+          <w:between w:val="none" w:sz="0" w:space="0" w:color="auto"/>
+        </w:pBdr>
+        <w:spacing w:line="240" w:lineRule="auto"/>
+        <w:rPr>
+          <w:rFonts w:ascii="Times New Roman" w:eastAsia="Times New Roman" w:hAnsi="Times New Roman" w:cs="Times New Roman"/>
+          <w:sz w:val="24"/>
+          <w:szCs w:val="24"/>
+          <w:lang w:val="en-AU" w:eastAsia="en-AU"/>
+        </w:rPr>
+      </w:pPr>
+      <w:r>
+        <w:rPr>
+          <w:rFonts w:eastAsia="Times New Roman"/>
+          <w:color w:val="000000"/>
+          <w:lang w:val="en-AU" w:eastAsia="en-AU"/>
+        </w:rPr>
+        <w:t xml:space="preserve">Grouping - For </w:t>
+      </w:r>
+      <w:proofErr w:type="spellStart"/>
+      <w:r>
+        <w:rPr>
+          <w:rFonts w:eastAsia="Times New Roman"/>
+          <w:color w:val="000000"/>
+          <w:lang w:val="en-AU" w:eastAsia="en-AU"/>
+        </w:rPr>
+        <w:t>Zotero</w:t>
+      </w:r>
+      <w:proofErr w:type="spellEnd"/>
+      <w:r>
+        <w:rPr>
+          <w:rFonts w:eastAsia="Times New Roman"/>
+          <w:color w:val="000000"/>
+          <w:lang w:val="en-AU" w:eastAsia="en-AU"/>
+        </w:rPr>
+        <w:t xml:space="preserve"> to be successful, tags should be able to be added to sources depending on relevance, topic area or the needs of the researcher. A search of these tags in </w:t>
+      </w:r>
+      <w:proofErr w:type="spellStart"/>
+      <w:r>
+        <w:rPr>
+          <w:rFonts w:eastAsia="Times New Roman"/>
+          <w:color w:val="000000"/>
+          <w:lang w:val="en-AU" w:eastAsia="en-AU"/>
+        </w:rPr>
+        <w:t>Zotero</w:t>
+      </w:r>
+      <w:proofErr w:type="spellEnd"/>
+      <w:r>
+        <w:rPr>
+          <w:rFonts w:eastAsia="Times New Roman"/>
+          <w:color w:val="000000"/>
+          <w:lang w:val="en-AU" w:eastAsia="en-AU"/>
+        </w:rPr>
+        <w:t xml:space="preserve"> should produce all sources under this tag. </w:t>
+      </w:r>
+    </w:p>
+    <w:p>
+      <w:pPr>
+        <w:pBdr>
+          <w:top w:val="none" w:sz="0" w:space="0" w:color="auto"/>
+          <w:left w:val="none" w:sz="0" w:space="0" w:color="auto"/>
+          <w:bottom w:val="none" w:sz="0" w:space="0" w:color="auto"/>
+          <w:right w:val="none" w:sz="0" w:space="0" w:color="auto"/>
+          <w:between w:val="none" w:sz="0" w:space="0" w:color="auto"/>
+        </w:pBdr>
+        <w:spacing w:line="240" w:lineRule="auto"/>
+        <w:rPr>
+          <w:rFonts w:ascii="Times New Roman" w:eastAsia="Times New Roman" w:hAnsi="Times New Roman" w:cs="Times New Roman"/>
+          <w:sz w:val="24"/>
+          <w:szCs w:val="24"/>
+          <w:lang w:val="en-AU" w:eastAsia="en-AU"/>
+        </w:rPr>
+      </w:pPr>
+      <w:r>
+        <w:rPr>
+          <w:rFonts w:eastAsia="Times New Roman"/>
+          <w:color w:val="000000"/>
+          <w:lang w:val="en-AU" w:eastAsia="en-AU"/>
+        </w:rPr>
+        <w:t xml:space="preserve">Majority focus on </w:t>
+      </w:r>
+      <w:proofErr w:type="spellStart"/>
+      <w:r>
+        <w:rPr>
+          <w:rFonts w:eastAsia="Times New Roman"/>
+          <w:color w:val="000000"/>
+          <w:lang w:val="en-AU" w:eastAsia="en-AU"/>
+        </w:rPr>
+        <w:t>zotero</w:t>
+      </w:r>
+      <w:proofErr w:type="spellEnd"/>
+      <w:r>
+        <w:rPr>
+          <w:rFonts w:eastAsia="Times New Roman"/>
+          <w:color w:val="000000"/>
+          <w:lang w:val="en-AU" w:eastAsia="en-AU"/>
+        </w:rPr>
+        <w:t xml:space="preserve">, but as the identifying commonalities user story is identified as </w:t>
+      </w:r>
+      <w:proofErr w:type="gramStart"/>
+      <w:r>
+        <w:rPr>
+          <w:rFonts w:eastAsia="Times New Roman"/>
+          <w:color w:val="000000"/>
+          <w:lang w:val="en-AU" w:eastAsia="en-AU"/>
+        </w:rPr>
+        <w:t>crucial,</w:t>
+      </w:r>
+      <w:proofErr w:type="gramEnd"/>
+      <w:r>
+        <w:rPr>
+          <w:rFonts w:eastAsia="Times New Roman"/>
+          <w:color w:val="000000"/>
+          <w:lang w:val="en-AU" w:eastAsia="en-AU"/>
+        </w:rPr>
+        <w:t xml:space="preserve"> it means </w:t>
+      </w:r>
+      <w:proofErr w:type="spellStart"/>
+      <w:r>
+        <w:rPr>
+          <w:rFonts w:eastAsia="Times New Roman"/>
+          <w:color w:val="000000"/>
+          <w:lang w:val="en-AU" w:eastAsia="en-AU"/>
+        </w:rPr>
+        <w:t>Voyant</w:t>
+      </w:r>
+      <w:proofErr w:type="spellEnd"/>
+      <w:r>
+        <w:rPr>
+          <w:rFonts w:eastAsia="Times New Roman"/>
+          <w:color w:val="000000"/>
+          <w:lang w:val="en-AU" w:eastAsia="en-AU"/>
+        </w:rPr>
+        <w:t xml:space="preserve"> is required to be successful.</w:t>
+      </w:r>
+    </w:p>
+    <w:p>
+      <w:pPr>
+        <w:pBdr>
+          <w:top w:val="none" w:sz="0" w:space="0" w:color="auto"/>
+          <w:left w:val="none" w:sz="0" w:space="0" w:color="auto"/>
+          <w:bottom w:val="none" w:sz="0" w:space="0" w:color="auto"/>
+          <w:right w:val="none" w:sz="0" w:space="0" w:color="auto"/>
+          <w:between w:val="none" w:sz="0" w:space="0" w:color="auto"/>
+        </w:pBdr>
+        <w:spacing w:line="240" w:lineRule="auto"/>
+        <w:rPr>
+          <w:rFonts w:ascii="Times New Roman" w:eastAsia="Times New Roman" w:hAnsi="Times New Roman" w:cs="Times New Roman"/>
+          <w:sz w:val="24"/>
+          <w:szCs w:val="24"/>
+          <w:lang w:val="en-AU" w:eastAsia="en-AU"/>
+        </w:rPr>
+      </w:pPr>
+      <w:proofErr w:type="spellStart"/>
+      <w:proofErr w:type="gramStart"/>
+      <w:r>
+        <w:rPr>
+          <w:rFonts w:eastAsia="Times New Roman"/>
+          <w:color w:val="000000"/>
+          <w:lang w:val="en-AU" w:eastAsia="en-AU"/>
+        </w:rPr>
+        <w:t>Commited</w:t>
+      </w:r>
+      <w:proofErr w:type="spellEnd"/>
+      <w:r>
+        <w:rPr>
+          <w:rFonts w:eastAsia="Times New Roman"/>
+          <w:color w:val="000000"/>
+          <w:lang w:val="en-AU" w:eastAsia="en-AU"/>
+        </w:rPr>
+        <w:t xml:space="preserve"> to </w:t>
+      </w:r>
+      <w:proofErr w:type="spellStart"/>
+      <w:r>
+        <w:rPr>
+          <w:rFonts w:eastAsia="Times New Roman"/>
+          <w:color w:val="000000"/>
+          <w:lang w:val="en-AU" w:eastAsia="en-AU"/>
+        </w:rPr>
+        <w:t>github</w:t>
+      </w:r>
+      <w:proofErr w:type="spellEnd"/>
+      <w:r>
+        <w:rPr>
+          <w:rFonts w:eastAsia="Times New Roman"/>
+          <w:color w:val="000000"/>
+          <w:lang w:val="en-AU" w:eastAsia="en-AU"/>
+        </w:rPr>
+        <w:t xml:space="preserve"> after writing this section.</w:t>
+      </w:r>
+      <w:proofErr w:type="gramEnd"/>
+    </w:p>
+    <w:p>
+      <w:pPr>
+        <w:pBdr>
+          <w:top w:val="none" w:sz="0" w:space="0" w:color="auto"/>
+          <w:left w:val="none" w:sz="0" w:space="0" w:color="auto"/>
+          <w:bottom w:val="none" w:sz="0" w:space="0" w:color="auto"/>
+          <w:right w:val="none" w:sz="0" w:space="0" w:color="auto"/>
+          <w:between w:val="none" w:sz="0" w:space="0" w:color="auto"/>
+        </w:pBdr>
+        <w:spacing w:line="240" w:lineRule="auto"/>
+        <w:rPr>
+          <w:rFonts w:ascii="Times New Roman" w:eastAsia="Times New Roman" w:hAnsi="Times New Roman" w:cs="Times New Roman"/>
+          <w:sz w:val="24"/>
+          <w:szCs w:val="24"/>
+          <w:lang w:val="en-AU" w:eastAsia="en-AU"/>
+        </w:rPr>
+      </w:pPr>
+      <w:proofErr w:type="gramStart"/>
+      <w:r>
+        <w:rPr>
+          <w:rFonts w:eastAsia="Times New Roman"/>
+          <w:color w:val="000000"/>
+          <w:lang w:val="en-AU" w:eastAsia="en-AU"/>
+        </w:rPr>
+        <w:t xml:space="preserve">Created a second project in </w:t>
+      </w:r>
+      <w:proofErr w:type="spellStart"/>
+      <w:r>
+        <w:rPr>
+          <w:rFonts w:eastAsia="Times New Roman"/>
+          <w:color w:val="000000"/>
+          <w:lang w:val="en-AU" w:eastAsia="en-AU"/>
+        </w:rPr>
+        <w:t>github</w:t>
+      </w:r>
+      <w:proofErr w:type="spellEnd"/>
+      <w:r>
+        <w:rPr>
+          <w:rFonts w:eastAsia="Times New Roman"/>
+          <w:color w:val="000000"/>
+          <w:lang w:val="en-AU" w:eastAsia="en-AU"/>
+        </w:rPr>
+        <w:t>, just for quality assurance tests.</w:t>
+      </w:r>
+      <w:proofErr w:type="gramEnd"/>
+      <w:r>
+        <w:rPr>
+          <w:rFonts w:eastAsia="Times New Roman"/>
+          <w:color w:val="000000"/>
+          <w:lang w:val="en-AU" w:eastAsia="en-AU"/>
+        </w:rPr>
+        <w:t xml:space="preserve"> Don’t have time to complete these tests before Friday. But can enter them in a to-do list. </w:t>
+      </w:r>
+      <w:proofErr w:type="gramStart"/>
+      <w:r>
+        <w:rPr>
+          <w:rFonts w:eastAsia="Times New Roman"/>
+          <w:color w:val="000000"/>
+          <w:lang w:val="en-AU" w:eastAsia="en-AU"/>
+        </w:rPr>
+        <w:t>Made blank project.</w:t>
+      </w:r>
+      <w:proofErr w:type="gramEnd"/>
+      <w:r>
+        <w:rPr>
+          <w:rFonts w:eastAsia="Times New Roman"/>
+          <w:color w:val="000000"/>
+          <w:lang w:val="en-AU" w:eastAsia="en-AU"/>
+        </w:rPr>
+        <w:t xml:space="preserve"> The user story project is in Kanban, and I am having difficulties modifying these settings and don’t know how to use cards. So thought blank may be more applicable. Put all tests into to-do column.</w:t>
+      </w:r>
+    </w:p>
+    <w:p>
+      <w:pPr>
+        <w:pBdr>
+          <w:top w:val="none" w:sz="0" w:space="0" w:color="auto"/>
+          <w:left w:val="none" w:sz="0" w:space="0" w:color="auto"/>
+          <w:bottom w:val="none" w:sz="0" w:space="0" w:color="auto"/>
+          <w:right w:val="none" w:sz="0" w:space="0" w:color="auto"/>
+          <w:between w:val="none" w:sz="0" w:space="0" w:color="auto"/>
+        </w:pBdr>
+        <w:spacing w:line="240" w:lineRule="auto"/>
+        <w:rPr>
+          <w:rFonts w:ascii="Times New Roman" w:eastAsia="Times New Roman" w:hAnsi="Times New Roman" w:cs="Times New Roman"/>
+          <w:sz w:val="24"/>
+          <w:szCs w:val="24"/>
+          <w:lang w:val="en-AU" w:eastAsia="en-AU"/>
+        </w:rPr>
+      </w:pPr>
+      <w:r>
+        <w:rPr>
+          <w:rFonts w:eastAsia="Times New Roman"/>
+          <w:color w:val="000000"/>
+          <w:lang w:val="en-AU" w:eastAsia="en-AU"/>
+        </w:rPr>
+        <w:t xml:space="preserve">Still can’t see how to export a report, but I downloaded a </w:t>
+      </w:r>
+      <w:proofErr w:type="gramStart"/>
+      <w:r>
+        <w:rPr>
+          <w:rFonts w:eastAsia="Times New Roman"/>
+          <w:color w:val="000000"/>
+          <w:lang w:val="en-AU" w:eastAsia="en-AU"/>
+        </w:rPr>
+        <w:t>tex</w:t>
+      </w:r>
+      <w:proofErr w:type="gramEnd"/>
+      <w:r>
+        <w:rPr>
+          <w:rFonts w:eastAsia="Times New Roman"/>
+          <w:color w:val="000000"/>
+          <w:lang w:val="en-AU" w:eastAsia="en-AU"/>
+        </w:rPr>
+        <w:t xml:space="preserve">. </w:t>
+      </w:r>
+      <w:proofErr w:type="gramStart"/>
+      <w:r>
+        <w:rPr>
+          <w:rFonts w:eastAsia="Times New Roman"/>
+          <w:color w:val="000000"/>
+          <w:lang w:val="en-AU" w:eastAsia="en-AU"/>
+        </w:rPr>
+        <w:t>file</w:t>
+      </w:r>
+      <w:proofErr w:type="gramEnd"/>
+      <w:r>
+        <w:rPr>
+          <w:rFonts w:eastAsia="Times New Roman"/>
+          <w:color w:val="000000"/>
+          <w:lang w:val="en-AU" w:eastAsia="en-AU"/>
+        </w:rPr>
+        <w:t xml:space="preserve"> from the </w:t>
+      </w:r>
+      <w:proofErr w:type="spellStart"/>
+      <w:r>
+        <w:rPr>
+          <w:rFonts w:eastAsia="Times New Roman"/>
+          <w:color w:val="000000"/>
+          <w:lang w:val="en-AU" w:eastAsia="en-AU"/>
+        </w:rPr>
+        <w:t>repositry</w:t>
+      </w:r>
+      <w:proofErr w:type="spellEnd"/>
+      <w:r>
+        <w:rPr>
+          <w:rFonts w:eastAsia="Times New Roman"/>
+          <w:color w:val="000000"/>
+          <w:lang w:val="en-AU" w:eastAsia="en-AU"/>
+        </w:rPr>
+        <w:t xml:space="preserve"> and added to my proof of concept submission folder on </w:t>
+      </w:r>
+      <w:proofErr w:type="spellStart"/>
+      <w:r>
+        <w:rPr>
+          <w:rFonts w:eastAsia="Times New Roman"/>
+          <w:color w:val="000000"/>
+          <w:lang w:val="en-AU" w:eastAsia="en-AU"/>
+        </w:rPr>
+        <w:t>cloudstor</w:t>
+      </w:r>
+      <w:proofErr w:type="spellEnd"/>
+      <w:r>
+        <w:rPr>
+          <w:rFonts w:eastAsia="Times New Roman"/>
+          <w:color w:val="000000"/>
+          <w:lang w:val="en-AU" w:eastAsia="en-AU"/>
+        </w:rPr>
+        <w:t>.</w:t>
+      </w:r>
+    </w:p>
+    <w:p>
+      <w:pPr>
+        <w:pBdr>
+          <w:top w:val="none" w:sz="0" w:space="0" w:color="auto"/>
+          <w:left w:val="none" w:sz="0" w:space="0" w:color="auto"/>
+          <w:bottom w:val="none" w:sz="0" w:space="0" w:color="auto"/>
+          <w:right w:val="none" w:sz="0" w:space="0" w:color="auto"/>
+          <w:between w:val="none" w:sz="0" w:space="0" w:color="auto"/>
+        </w:pBdr>
+        <w:spacing w:line="240" w:lineRule="auto"/>
+        <w:rPr>
+          <w:rFonts w:ascii="Times New Roman" w:eastAsia="Times New Roman" w:hAnsi="Times New Roman" w:cs="Times New Roman"/>
+          <w:sz w:val="24"/>
+          <w:szCs w:val="24"/>
+          <w:lang w:val="en-AU" w:eastAsia="en-AU"/>
+        </w:rPr>
+      </w:pPr>
+      <w:proofErr w:type="gramStart"/>
+      <w:r>
+        <w:rPr>
+          <w:rFonts w:eastAsia="Times New Roman"/>
+          <w:color w:val="000000"/>
+          <w:lang w:val="en-AU" w:eastAsia="en-AU"/>
+        </w:rPr>
+        <w:t xml:space="preserve">Committed updated journal to </w:t>
+      </w:r>
+      <w:proofErr w:type="spellStart"/>
+      <w:r>
+        <w:rPr>
+          <w:rFonts w:eastAsia="Times New Roman"/>
+          <w:color w:val="000000"/>
+          <w:lang w:val="en-AU" w:eastAsia="en-AU"/>
+        </w:rPr>
+        <w:t>github</w:t>
+      </w:r>
+      <w:proofErr w:type="spellEnd"/>
+      <w:r>
+        <w:rPr>
+          <w:rFonts w:eastAsia="Times New Roman"/>
+          <w:color w:val="000000"/>
+          <w:lang w:val="en-AU" w:eastAsia="en-AU"/>
+        </w:rPr>
+        <w:t>.</w:t>
+      </w:r>
+      <w:proofErr w:type="gramEnd"/>
+    </w:p>
+    <w:p>
+      <w:pPr>
+        <w:rPr>
+          <w:color w:val="000000"/>
+          <w:lang w:val="en-AU"/>
+        </w:rPr>
+      </w:pPr>
+    </w:p>
     <w:p/>
     <w:sectPr>
       <w:pgSz w:w="11906" w:h="16838"/>
@@ -6494,6 +7762,30 @@
       <w:contextualSpacing/>
     </w:pPr>
   </w:style>
+  <w:style w:type="paragraph" w:styleId="NormalWeb">
+    <w:name w:val="Normal (Web)"/>
+    <w:basedOn w:val="Normal"/>
+    <w:uiPriority w:val="99"/>
+    <w:semiHidden/>
+    <w:unhideWhenUsed/>
+    <w:rsid w:val="00302F92"/>
+    <w:pPr>
+      <w:pBdr>
+        <w:top w:val="none" w:sz="0" w:space="0" w:color="auto"/>
+        <w:left w:val="none" w:sz="0" w:space="0" w:color="auto"/>
+        <w:bottom w:val="none" w:sz="0" w:space="0" w:color="auto"/>
+        <w:right w:val="none" w:sz="0" w:space="0" w:color="auto"/>
+        <w:between w:val="none" w:sz="0" w:space="0" w:color="auto"/>
+      </w:pBdr>
+      <w:spacing w:before="100" w:beforeAutospacing="1" w:after="100" w:afterAutospacing="1" w:line="240" w:lineRule="auto"/>
+    </w:pPr>
+    <w:rPr>
+      <w:rFonts w:ascii="Times New Roman" w:eastAsia="Times New Roman" w:hAnsi="Times New Roman" w:cs="Times New Roman"/>
+      <w:sz w:val="24"/>
+      <w:szCs w:val="24"/>
+      <w:lang w:val="en-AU" w:eastAsia="en-AU"/>
+    </w:rPr>
+  </w:style>
 </w:styles>
 </file>
 
@@ -9457,6 +10749,30 @@
       <w:ind w:left="720"/>
       <w:contextualSpacing/>
     </w:pPr>
+  </w:style>
+  <w:style w:type="paragraph" w:styleId="NormalWeb">
+    <w:name w:val="Normal (Web)"/>
+    <w:basedOn w:val="Normal"/>
+    <w:uiPriority w:val="99"/>
+    <w:semiHidden/>
+    <w:unhideWhenUsed/>
+    <w:rsid w:val="00302F92"/>
+    <w:pPr>
+      <w:pBdr>
+        <w:top w:val="none" w:sz="0" w:space="0" w:color="auto"/>
+        <w:left w:val="none" w:sz="0" w:space="0" w:color="auto"/>
+        <w:bottom w:val="none" w:sz="0" w:space="0" w:color="auto"/>
+        <w:right w:val="none" w:sz="0" w:space="0" w:color="auto"/>
+        <w:between w:val="none" w:sz="0" w:space="0" w:color="auto"/>
+      </w:pBdr>
+      <w:spacing w:before="100" w:beforeAutospacing="1" w:after="100" w:afterAutospacing="1" w:line="240" w:lineRule="auto"/>
+    </w:pPr>
+    <w:rPr>
+      <w:rFonts w:ascii="Times New Roman" w:eastAsia="Times New Roman" w:hAnsi="Times New Roman" w:cs="Times New Roman"/>
+      <w:sz w:val="24"/>
+      <w:szCs w:val="24"/>
+      <w:lang w:val="en-AU" w:eastAsia="en-AU"/>
+    </w:rPr>
   </w:style>
 </w:styles>
 </file>

</xml_diff>